<commit_message>
Changed database design, added classes
</commit_message>
<xml_diff>
--- a/Documents/Ontwerp document.docx
+++ b/Documents/Ontwerp document.docx
@@ -6,7 +6,7 @@
       <w:pPr>
         <w:jc w:val="center"/>
         <w:rPr>
-          <w:rFonts w:ascii="Calibri" w:hAnsi="Calibri"/>
+          <w:rFonts w:asciiTheme="minorHAnsi" w:hAnsiTheme="minorHAnsi"/>
           <w:b/>
           <w:sz w:val="20"/>
         </w:rPr>
@@ -16,7 +16,7 @@
       <w:pPr>
         <w:jc w:val="center"/>
         <w:rPr>
-          <w:rFonts w:ascii="Calibri" w:hAnsi="Calibri"/>
+          <w:rFonts w:asciiTheme="minorHAnsi" w:hAnsiTheme="minorHAnsi"/>
           <w:b/>
           <w:sz w:val="20"/>
         </w:rPr>
@@ -26,7 +26,7 @@
       <w:pPr>
         <w:jc w:val="center"/>
         <w:rPr>
-          <w:rFonts w:ascii="Calibri" w:hAnsi="Calibri"/>
+          <w:rFonts w:asciiTheme="minorHAnsi" w:hAnsiTheme="minorHAnsi"/>
           <w:b/>
           <w:sz w:val="20"/>
         </w:rPr>
@@ -36,7 +36,7 @@
       <w:pPr>
         <w:jc w:val="center"/>
         <w:rPr>
-          <w:rFonts w:ascii="Calibri" w:hAnsi="Calibri"/>
+          <w:rFonts w:asciiTheme="minorHAnsi" w:hAnsiTheme="minorHAnsi"/>
           <w:b/>
           <w:sz w:val="20"/>
         </w:rPr>
@@ -46,7 +46,7 @@
       <w:pPr>
         <w:jc w:val="center"/>
         <w:rPr>
-          <w:rFonts w:ascii="Calibri" w:hAnsi="Calibri"/>
+          <w:rFonts w:asciiTheme="minorHAnsi" w:hAnsiTheme="minorHAnsi"/>
           <w:b/>
           <w:sz w:val="20"/>
         </w:rPr>
@@ -56,7 +56,7 @@
       <w:pPr>
         <w:jc w:val="center"/>
         <w:rPr>
-          <w:rFonts w:ascii="Calibri" w:hAnsi="Calibri"/>
+          <w:rFonts w:asciiTheme="minorHAnsi" w:hAnsiTheme="minorHAnsi"/>
           <w:b/>
           <w:sz w:val="20"/>
         </w:rPr>
@@ -66,7 +66,7 @@
       <w:pPr>
         <w:jc w:val="center"/>
         <w:rPr>
-          <w:rFonts w:ascii="Calibri" w:hAnsi="Calibri"/>
+          <w:rFonts w:asciiTheme="minorHAnsi" w:hAnsiTheme="minorHAnsi"/>
           <w:b/>
           <w:sz w:val="20"/>
         </w:rPr>
@@ -76,7 +76,7 @@
       <w:pPr>
         <w:jc w:val="center"/>
         <w:rPr>
-          <w:rFonts w:ascii="Calibri" w:hAnsi="Calibri"/>
+          <w:rFonts w:asciiTheme="minorHAnsi" w:hAnsiTheme="minorHAnsi"/>
           <w:b/>
           <w:sz w:val="20"/>
         </w:rPr>
@@ -86,7 +86,7 @@
       <w:pPr>
         <w:jc w:val="center"/>
         <w:rPr>
-          <w:rFonts w:ascii="Calibri" w:hAnsi="Calibri"/>
+          <w:rFonts w:asciiTheme="minorHAnsi" w:hAnsiTheme="minorHAnsi"/>
           <w:b/>
           <w:sz w:val="20"/>
         </w:rPr>
@@ -96,7 +96,7 @@
       <w:pPr>
         <w:jc w:val="center"/>
         <w:rPr>
-          <w:rFonts w:ascii="Calibri" w:hAnsi="Calibri"/>
+          <w:rFonts w:asciiTheme="minorHAnsi" w:hAnsiTheme="minorHAnsi"/>
           <w:b/>
           <w:sz w:val="20"/>
         </w:rPr>
@@ -106,7 +106,7 @@
       <w:pPr>
         <w:jc w:val="center"/>
         <w:rPr>
-          <w:rFonts w:ascii="Calibri" w:hAnsi="Calibri"/>
+          <w:rFonts w:asciiTheme="minorHAnsi" w:hAnsiTheme="minorHAnsi"/>
           <w:b/>
           <w:sz w:val="20"/>
         </w:rPr>
@@ -116,7 +116,7 @@
       <w:pPr>
         <w:jc w:val="center"/>
         <w:rPr>
-          <w:rFonts w:ascii="Calibri" w:hAnsi="Calibri"/>
+          <w:rFonts w:asciiTheme="minorHAnsi" w:hAnsiTheme="minorHAnsi"/>
           <w:b/>
           <w:sz w:val="20"/>
         </w:rPr>
@@ -126,7 +126,7 @@
       <w:pPr>
         <w:jc w:val="center"/>
         <w:rPr>
-          <w:rFonts w:ascii="Calibri" w:hAnsi="Calibri"/>
+          <w:rFonts w:asciiTheme="minorHAnsi" w:hAnsiTheme="minorHAnsi"/>
           <w:b/>
           <w:sz w:val="20"/>
         </w:rPr>
@@ -136,13 +136,13 @@
       <w:pPr>
         <w:jc w:val="center"/>
         <w:rPr>
-          <w:rFonts w:ascii="Calibri" w:hAnsi="Calibri"/>
+          <w:rFonts w:asciiTheme="minorHAnsi" w:hAnsiTheme="minorHAnsi"/>
           <w:sz w:val="20"/>
         </w:rPr>
       </w:pPr>
       <w:r>
         <w:rPr>
-          <w:rFonts w:ascii="Calibri" w:hAnsi="Calibri"/>
+          <w:rFonts w:asciiTheme="minorHAnsi" w:hAnsiTheme="minorHAnsi"/>
           <w:sz w:val="28"/>
           <w:szCs w:val="28"/>
         </w:rPr>
@@ -150,7 +150,7 @@
       </w:r>
       <w:r>
         <w:rPr>
-          <w:rFonts w:ascii="Calibri" w:hAnsi="Calibri"/>
+          <w:rFonts w:asciiTheme="minorHAnsi" w:hAnsiTheme="minorHAnsi"/>
           <w:sz w:val="28"/>
           <w:szCs w:val="28"/>
         </w:rPr>
@@ -161,14 +161,14 @@
       <w:pPr>
         <w:jc w:val="center"/>
         <w:rPr>
-          <w:rFonts w:ascii="Calibri" w:hAnsi="Calibri"/>
+          <w:rFonts w:asciiTheme="minorHAnsi" w:hAnsiTheme="minorHAnsi"/>
           <w:sz w:val="32"/>
           <w:szCs w:val="32"/>
         </w:rPr>
       </w:pPr>
       <w:r>
         <w:rPr>
-          <w:rFonts w:ascii="Calibri" w:hAnsi="Calibri"/>
+          <w:rFonts w:asciiTheme="minorHAnsi" w:hAnsiTheme="minorHAnsi"/>
           <w:sz w:val="32"/>
           <w:szCs w:val="32"/>
         </w:rPr>
@@ -179,7 +179,7 @@
       <w:pPr>
         <w:jc w:val="center"/>
         <w:rPr>
-          <w:rFonts w:ascii="Calibri" w:hAnsi="Calibri"/>
+          <w:rFonts w:asciiTheme="minorHAnsi" w:hAnsiTheme="minorHAnsi"/>
           <w:b/>
           <w:sz w:val="20"/>
         </w:rPr>
@@ -189,7 +189,7 @@
       <w:pPr>
         <w:jc w:val="center"/>
         <w:rPr>
-          <w:rFonts w:ascii="Calibri" w:hAnsi="Calibri"/>
+          <w:rFonts w:asciiTheme="minorHAnsi" w:hAnsiTheme="minorHAnsi"/>
           <w:b/>
           <w:sz w:val="20"/>
         </w:rPr>
@@ -199,7 +199,7 @@
       <w:pPr>
         <w:jc w:val="center"/>
         <w:rPr>
-          <w:rFonts w:ascii="Calibri" w:hAnsi="Calibri"/>
+          <w:rFonts w:asciiTheme="minorHAnsi" w:hAnsiTheme="minorHAnsi"/>
           <w:b/>
           <w:sz w:val="20"/>
         </w:rPr>
@@ -208,7 +208,7 @@
     <w:p>
       <w:pPr>
         <w:rPr>
-          <w:rFonts w:ascii="Calibri" w:hAnsi="Calibri"/>
+          <w:rFonts w:asciiTheme="minorHAnsi" w:hAnsiTheme="minorHAnsi"/>
           <w:sz w:val="20"/>
         </w:rPr>
       </w:pPr>
@@ -216,7 +216,7 @@
     <w:p>
       <w:pPr>
         <w:rPr>
-          <w:rFonts w:ascii="Calibri" w:hAnsi="Calibri"/>
+          <w:rFonts w:asciiTheme="minorHAnsi" w:hAnsiTheme="minorHAnsi"/>
           <w:sz w:val="20"/>
         </w:rPr>
       </w:pPr>
@@ -224,7 +224,7 @@
     <w:p>
       <w:pPr>
         <w:rPr>
-          <w:rFonts w:ascii="Calibri" w:hAnsi="Calibri"/>
+          <w:rFonts w:asciiTheme="minorHAnsi" w:hAnsiTheme="minorHAnsi"/>
           <w:sz w:val="20"/>
         </w:rPr>
       </w:pPr>
@@ -232,7 +232,7 @@
     <w:p>
       <w:pPr>
         <w:rPr>
-          <w:rFonts w:ascii="Calibri" w:hAnsi="Calibri"/>
+          <w:rFonts w:asciiTheme="minorHAnsi" w:hAnsiTheme="minorHAnsi"/>
           <w:sz w:val="20"/>
         </w:rPr>
       </w:pPr>
@@ -240,7 +240,7 @@
     <w:p>
       <w:pPr>
         <w:rPr>
-          <w:rFonts w:ascii="Calibri" w:hAnsi="Calibri"/>
+          <w:rFonts w:asciiTheme="minorHAnsi" w:hAnsiTheme="minorHAnsi"/>
           <w:sz w:val="20"/>
         </w:rPr>
       </w:pPr>
@@ -248,7 +248,7 @@
     <w:p>
       <w:pPr>
         <w:rPr>
-          <w:rFonts w:ascii="Calibri" w:hAnsi="Calibri"/>
+          <w:rFonts w:asciiTheme="minorHAnsi" w:hAnsiTheme="minorHAnsi"/>
           <w:sz w:val="20"/>
         </w:rPr>
       </w:pPr>
@@ -256,7 +256,7 @@
     <w:p>
       <w:pPr>
         <w:rPr>
-          <w:rFonts w:ascii="Calibri" w:hAnsi="Calibri"/>
+          <w:rFonts w:asciiTheme="minorHAnsi" w:hAnsiTheme="minorHAnsi"/>
           <w:sz w:val="20"/>
         </w:rPr>
       </w:pPr>
@@ -264,7 +264,7 @@
     <w:p>
       <w:pPr>
         <w:rPr>
-          <w:rFonts w:ascii="Calibri" w:hAnsi="Calibri"/>
+          <w:rFonts w:asciiTheme="minorHAnsi" w:hAnsiTheme="minorHAnsi"/>
           <w:sz w:val="20"/>
         </w:rPr>
       </w:pPr>
@@ -272,7 +272,7 @@
     <w:p>
       <w:pPr>
         <w:rPr>
-          <w:rFonts w:ascii="Calibri" w:hAnsi="Calibri"/>
+          <w:rFonts w:asciiTheme="minorHAnsi" w:hAnsiTheme="minorHAnsi"/>
           <w:sz w:val="20"/>
         </w:rPr>
       </w:pPr>
@@ -280,7 +280,7 @@
     <w:p>
       <w:pPr>
         <w:rPr>
-          <w:rFonts w:ascii="Calibri" w:hAnsi="Calibri"/>
+          <w:rFonts w:asciiTheme="minorHAnsi" w:hAnsiTheme="minorHAnsi"/>
           <w:sz w:val="20"/>
         </w:rPr>
       </w:pPr>
@@ -288,7 +288,7 @@
     <w:p>
       <w:pPr>
         <w:rPr>
-          <w:rFonts w:ascii="Calibri" w:hAnsi="Calibri"/>
+          <w:rFonts w:asciiTheme="minorHAnsi" w:hAnsiTheme="minorHAnsi"/>
           <w:sz w:val="20"/>
         </w:rPr>
       </w:pPr>
@@ -296,7 +296,7 @@
     <w:p>
       <w:pPr>
         <w:rPr>
-          <w:rFonts w:ascii="Calibri" w:hAnsi="Calibri"/>
+          <w:rFonts w:asciiTheme="minorHAnsi" w:hAnsiTheme="minorHAnsi"/>
           <w:sz w:val="20"/>
         </w:rPr>
       </w:pPr>
@@ -304,7 +304,7 @@
     <w:p>
       <w:pPr>
         <w:rPr>
-          <w:rFonts w:ascii="Calibri" w:hAnsi="Calibri"/>
+          <w:rFonts w:asciiTheme="minorHAnsi" w:hAnsiTheme="minorHAnsi"/>
           <w:sz w:val="20"/>
         </w:rPr>
       </w:pPr>
@@ -312,7 +312,7 @@
     <w:p>
       <w:pPr>
         <w:rPr>
-          <w:rFonts w:ascii="Calibri" w:hAnsi="Calibri"/>
+          <w:rFonts w:asciiTheme="minorHAnsi" w:hAnsiTheme="minorHAnsi"/>
           <w:sz w:val="20"/>
         </w:rPr>
       </w:pPr>
@@ -320,7 +320,7 @@
     <w:p>
       <w:pPr>
         <w:rPr>
-          <w:rFonts w:ascii="Calibri" w:hAnsi="Calibri"/>
+          <w:rFonts w:asciiTheme="minorHAnsi" w:hAnsiTheme="minorHAnsi"/>
           <w:sz w:val="20"/>
         </w:rPr>
       </w:pPr>
@@ -328,7 +328,7 @@
     <w:p>
       <w:pPr>
         <w:rPr>
-          <w:rFonts w:ascii="Calibri" w:hAnsi="Calibri"/>
+          <w:rFonts w:asciiTheme="minorHAnsi" w:hAnsiTheme="minorHAnsi"/>
           <w:sz w:val="20"/>
         </w:rPr>
       </w:pPr>
@@ -336,7 +336,7 @@
     <w:p>
       <w:pPr>
         <w:rPr>
-          <w:rFonts w:ascii="Calibri" w:hAnsi="Calibri"/>
+          <w:rFonts w:asciiTheme="minorHAnsi" w:hAnsiTheme="minorHAnsi"/>
           <w:sz w:val="20"/>
         </w:rPr>
       </w:pPr>
@@ -344,7 +344,7 @@
     <w:p>
       <w:pPr>
         <w:rPr>
-          <w:rFonts w:ascii="Calibri" w:hAnsi="Calibri"/>
+          <w:rFonts w:asciiTheme="minorHAnsi" w:hAnsiTheme="minorHAnsi"/>
           <w:sz w:val="20"/>
         </w:rPr>
       </w:pPr>
@@ -352,7 +352,7 @@
     <w:p>
       <w:pPr>
         <w:rPr>
-          <w:rFonts w:ascii="Calibri" w:hAnsi="Calibri"/>
+          <w:rFonts w:asciiTheme="minorHAnsi" w:hAnsiTheme="minorHAnsi"/>
           <w:sz w:val="22"/>
         </w:rPr>
       </w:pPr>
@@ -360,41 +360,41 @@
     <w:p>
       <w:pPr>
         <w:rPr>
-          <w:rFonts w:ascii="Calibri" w:hAnsi="Calibri"/>
+          <w:rFonts w:asciiTheme="minorHAnsi" w:hAnsiTheme="minorHAnsi"/>
           <w:sz w:val="22"/>
         </w:rPr>
       </w:pPr>
       <w:r>
         <w:rPr>
-          <w:rFonts w:ascii="Calibri" w:hAnsi="Calibri"/>
+          <w:rFonts w:asciiTheme="minorHAnsi" w:hAnsiTheme="minorHAnsi"/>
           <w:sz w:val="22"/>
         </w:rPr>
         <w:t>Projectleider</w:t>
       </w:r>
       <w:r>
         <w:rPr>
-          <w:rFonts w:ascii="Calibri" w:hAnsi="Calibri"/>
+          <w:rFonts w:asciiTheme="minorHAnsi" w:hAnsiTheme="minorHAnsi"/>
           <w:sz w:val="22"/>
         </w:rPr>
         <w:t xml:space="preserve">: </w:t>
       </w:r>
       <w:r>
         <w:rPr>
-          <w:rFonts w:ascii="Calibri" w:hAnsi="Calibri"/>
+          <w:rFonts w:asciiTheme="minorHAnsi" w:hAnsiTheme="minorHAnsi"/>
           <w:sz w:val="22"/>
         </w:rPr>
         <w:tab/>
       </w:r>
       <w:r>
         <w:rPr>
-          <w:rFonts w:ascii="Calibri" w:hAnsi="Calibri"/>
+          <w:rFonts w:asciiTheme="minorHAnsi" w:hAnsiTheme="minorHAnsi"/>
           <w:sz w:val="22"/>
         </w:rPr>
         <w:tab/>
       </w:r>
       <w:r>
         <w:rPr>
-          <w:rFonts w:ascii="Calibri" w:hAnsi="Calibri"/>
+          <w:rFonts w:asciiTheme="minorHAnsi" w:hAnsiTheme="minorHAnsi"/>
           <w:sz w:val="22"/>
         </w:rPr>
         <w:t>Bjork Verstraaten</w:t>
@@ -403,20 +403,20 @@
     <w:p>
       <w:pPr>
         <w:rPr>
-          <w:rFonts w:ascii="Calibri" w:hAnsi="Calibri"/>
+          <w:rFonts w:asciiTheme="minorHAnsi" w:hAnsiTheme="minorHAnsi"/>
           <w:sz w:val="22"/>
         </w:rPr>
       </w:pPr>
       <w:r>
         <w:rPr>
-          <w:rFonts w:ascii="Calibri" w:hAnsi="Calibri"/>
+          <w:rFonts w:asciiTheme="minorHAnsi" w:hAnsiTheme="minorHAnsi"/>
           <w:sz w:val="22"/>
         </w:rPr>
         <w:tab/>
       </w:r>
       <w:r>
         <w:rPr>
-          <w:rFonts w:ascii="Calibri" w:hAnsi="Calibri"/>
+          <w:rFonts w:asciiTheme="minorHAnsi" w:hAnsiTheme="minorHAnsi"/>
           <w:sz w:val="22"/>
         </w:rPr>
         <w:tab/>
@@ -424,7 +424,7 @@
       </w:r>
       <w:r>
         <w:rPr>
-          <w:rFonts w:ascii="Calibri" w:hAnsi="Calibri"/>
+          <w:rFonts w:asciiTheme="minorHAnsi" w:hAnsiTheme="minorHAnsi"/>
           <w:sz w:val="22"/>
         </w:rPr>
         <w:tab/>
@@ -434,27 +434,27 @@
     <w:p>
       <w:pPr>
         <w:rPr>
-          <w:rFonts w:ascii="Calibri" w:hAnsi="Calibri"/>
+          <w:rFonts w:asciiTheme="minorHAnsi" w:hAnsiTheme="minorHAnsi"/>
           <w:sz w:val="22"/>
         </w:rPr>
       </w:pPr>
       <w:r>
         <w:rPr>
-          <w:rFonts w:ascii="Calibri" w:hAnsi="Calibri"/>
+          <w:rFonts w:asciiTheme="minorHAnsi" w:hAnsiTheme="minorHAnsi"/>
           <w:sz w:val="22"/>
         </w:rPr>
         <w:tab/>
       </w:r>
       <w:r>
         <w:rPr>
-          <w:rFonts w:ascii="Calibri" w:hAnsi="Calibri"/>
+          <w:rFonts w:asciiTheme="minorHAnsi" w:hAnsiTheme="minorHAnsi"/>
           <w:sz w:val="22"/>
         </w:rPr>
         <w:tab/>
       </w:r>
       <w:r>
         <w:rPr>
-          <w:rFonts w:ascii="Calibri" w:hAnsi="Calibri"/>
+          <w:rFonts w:asciiTheme="minorHAnsi" w:hAnsiTheme="minorHAnsi"/>
           <w:sz w:val="22"/>
         </w:rPr>
         <w:tab/>
@@ -462,14 +462,14 @@
       </w:r>
       <w:r>
         <w:rPr>
-          <w:rFonts w:ascii="Calibri" w:hAnsi="Calibri"/>
+          <w:rFonts w:asciiTheme="minorHAnsi" w:hAnsiTheme="minorHAnsi"/>
           <w:sz w:val="22"/>
         </w:rPr>
         <w:t>-06</w:t>
       </w:r>
       <w:r>
         <w:rPr>
-          <w:rFonts w:ascii="Calibri" w:hAnsi="Calibri"/>
+          <w:rFonts w:asciiTheme="minorHAnsi" w:hAnsiTheme="minorHAnsi"/>
           <w:sz w:val="22"/>
         </w:rPr>
         <w:t>-2014</w:t>
@@ -478,37 +478,37 @@
     <w:p>
       <w:pPr>
         <w:rPr>
-          <w:rFonts w:ascii="Calibri" w:hAnsi="Calibri"/>
+          <w:rFonts w:asciiTheme="minorHAnsi" w:hAnsiTheme="minorHAnsi"/>
           <w:sz w:val="22"/>
         </w:rPr>
       </w:pPr>
       <w:r>
         <w:rPr>
-          <w:rFonts w:ascii="Calibri" w:hAnsi="Calibri"/>
+          <w:rFonts w:asciiTheme="minorHAnsi" w:hAnsiTheme="minorHAnsi"/>
           <w:sz w:val="22"/>
         </w:rPr>
         <w:tab/>
       </w:r>
       <w:r>
         <w:rPr>
-          <w:rFonts w:ascii="Calibri" w:hAnsi="Calibri"/>
+          <w:rFonts w:asciiTheme="minorHAnsi" w:hAnsiTheme="minorHAnsi"/>
           <w:sz w:val="22"/>
         </w:rPr>
         <w:tab/>
       </w:r>
       <w:r>
         <w:rPr>
-          <w:rFonts w:ascii="Calibri" w:hAnsi="Calibri"/>
+          <w:rFonts w:asciiTheme="minorHAnsi" w:hAnsiTheme="minorHAnsi"/>
           <w:sz w:val="22"/>
         </w:rPr>
         <w:tab/>
       </w:r>
       <w:r>
         <w:rPr>
-          <w:rFonts w:ascii="Calibri" w:hAnsi="Calibri"/>
+          <w:rFonts w:asciiTheme="minorHAnsi" w:hAnsiTheme="minorHAnsi"/>
           <w:sz w:val="22"/>
         </w:rPr>
-        <w:t>0.1</w:t>
+        <w:t>0.8</w:t>
       </w:r>
     </w:p>
     <w:p>
@@ -518,28 +518,28 @@
         <w:adjustRightInd w:val="0"/>
         <w:ind w:left="2160"/>
         <w:rPr>
-          <w:rFonts w:ascii="Calibri" w:hAnsi="Calibri" w:cs="Verdana"/>
+          <w:rFonts w:asciiTheme="minorHAnsi" w:hAnsiTheme="minorHAnsi" w:cs="Verdana"/>
           <w:sz w:val="22"/>
         </w:rPr>
       </w:pPr>
       <w:r>
         <w:rPr>
-          <w:rFonts w:ascii="Calibri" w:hAnsi="Calibri" w:cs="Verdana"/>
+          <w:rFonts w:asciiTheme="minorHAnsi" w:hAnsiTheme="minorHAnsi" w:cs="Verdana"/>
           <w:sz w:val="22"/>
         </w:rPr>
-        <w:t>Concept</w:t>
+        <w:t>Nagekeken</w:t>
       </w:r>
     </w:p>
     <w:p>
       <w:pPr>
         <w:rPr>
-          <w:rFonts w:ascii="Calibri" w:hAnsi="Calibri"/>
+          <w:rFonts w:asciiTheme="minorHAnsi" w:hAnsiTheme="minorHAnsi"/>
           <w:sz w:val="20"/>
         </w:rPr>
       </w:pPr>
       <w:r>
         <w:rPr>
-          <w:rFonts w:ascii="Calibri" w:hAnsi="Calibri"/>
+          <w:rFonts w:asciiTheme="minorHAnsi" w:hAnsiTheme="minorHAnsi"/>
           <w:sz w:val="20"/>
         </w:rPr>
         <w:br w:type="page"/>
@@ -548,13 +548,13 @@
     <w:p>
       <w:pPr>
         <w:rPr>
-          <w:rFonts w:ascii="Calibri" w:hAnsi="Calibri"/>
+          <w:rFonts w:asciiTheme="minorHAnsi" w:hAnsiTheme="minorHAnsi"/>
         </w:rPr>
       </w:pPr>
       <w:bookmarkStart w:id="0" w:name="_Toc154300981"/>
       <w:r>
         <w:rPr>
-          <w:rFonts w:ascii="Calibri" w:hAnsi="Calibri"/>
+          <w:rFonts w:asciiTheme="minorHAnsi" w:hAnsiTheme="minorHAnsi"/>
           <w:b/>
           <w:sz w:val="36"/>
         </w:rPr>
@@ -566,7 +566,7 @@
     <w:p>
       <w:pPr>
         <w:rPr>
-          <w:rFonts w:ascii="Calibri" w:hAnsi="Calibri"/>
+          <w:rFonts w:asciiTheme="minorHAnsi" w:hAnsiTheme="minorHAnsi"/>
           <w:b/>
           <w:sz w:val="36"/>
         </w:rPr>
@@ -591,7 +591,7 @@
       </w:pPr>
       <w:r>
         <w:rPr>
-          <w:rFonts w:ascii="Calibri" w:hAnsi="Calibri"/>
+          <w:rFonts w:asciiTheme="minorHAnsi" w:hAnsiTheme="minorHAnsi"/>
           <w:b w:val="0"/>
           <w:sz w:val="36"/>
         </w:rPr>
@@ -599,7 +599,7 @@
       </w:r>
       <w:r>
         <w:rPr>
-          <w:rFonts w:ascii="Calibri" w:hAnsi="Calibri"/>
+          <w:rFonts w:asciiTheme="minorHAnsi" w:hAnsiTheme="minorHAnsi"/>
           <w:b w:val="0"/>
           <w:sz w:val="36"/>
         </w:rPr>
@@ -607,7 +607,7 @@
       </w:r>
       <w:r>
         <w:rPr>
-          <w:rFonts w:ascii="Calibri" w:hAnsi="Calibri"/>
+          <w:rFonts w:asciiTheme="minorHAnsi" w:hAnsiTheme="minorHAnsi"/>
           <w:b w:val="0"/>
           <w:sz w:val="36"/>
         </w:rPr>
@@ -617,7 +617,7 @@
         <w:r>
           <w:rPr>
             <w:rStyle w:val="Hyperlink"/>
-            <w:rFonts w:ascii="Calibri" w:hAnsi="Calibri"/>
+            <w:rFonts w:asciiTheme="minorHAnsi" w:hAnsiTheme="minorHAnsi"/>
             <w:noProof/>
           </w:rPr>
           <w:t>1.</w:t>
@@ -637,13 +637,14 @@
         <w:r>
           <w:rPr>
             <w:rStyle w:val="Hyperlink"/>
-            <w:rFonts w:ascii="Calibri" w:hAnsi="Calibri"/>
+            <w:rFonts w:asciiTheme="minorHAnsi" w:hAnsiTheme="minorHAnsi"/>
             <w:noProof/>
           </w:rPr>
           <w:t>Inleiding:</w:t>
         </w:r>
         <w:r>
           <w:rPr>
+            <w:rFonts w:asciiTheme="minorHAnsi" w:hAnsiTheme="minorHAnsi"/>
             <w:noProof/>
             <w:webHidden/>
           </w:rPr>
@@ -651,6 +652,7 @@
         </w:r>
         <w:r>
           <w:rPr>
+            <w:rFonts w:asciiTheme="minorHAnsi" w:hAnsiTheme="minorHAnsi"/>
             <w:noProof/>
             <w:webHidden/>
           </w:rPr>
@@ -658,6 +660,7 @@
         </w:r>
         <w:r>
           <w:rPr>
+            <w:rFonts w:asciiTheme="minorHAnsi" w:hAnsiTheme="minorHAnsi"/>
             <w:noProof/>
             <w:webHidden/>
           </w:rPr>
@@ -665,12 +668,14 @@
         </w:r>
         <w:r>
           <w:rPr>
-            <w:noProof/>
-            <w:webHidden/>
-          </w:rPr>
-        </w:r>
-        <w:r>
-          <w:rPr>
+            <w:rFonts w:asciiTheme="minorHAnsi" w:hAnsiTheme="minorHAnsi"/>
+            <w:noProof/>
+            <w:webHidden/>
+          </w:rPr>
+        </w:r>
+        <w:r>
+          <w:rPr>
+            <w:rFonts w:asciiTheme="minorHAnsi" w:hAnsiTheme="minorHAnsi"/>
             <w:noProof/>
             <w:webHidden/>
           </w:rPr>
@@ -678,6 +683,7 @@
         </w:r>
         <w:r>
           <w:rPr>
+            <w:rFonts w:asciiTheme="minorHAnsi" w:hAnsiTheme="minorHAnsi"/>
             <w:noProof/>
             <w:webHidden/>
           </w:rPr>
@@ -685,6 +691,7 @@
         </w:r>
         <w:r>
           <w:rPr>
+            <w:rFonts w:asciiTheme="minorHAnsi" w:hAnsiTheme="minorHAnsi"/>
             <w:noProof/>
             <w:webHidden/>
           </w:rPr>
@@ -713,7 +720,7 @@
         <w:r>
           <w:rPr>
             <w:rStyle w:val="Hyperlink"/>
-            <w:rFonts w:ascii="Calibri" w:hAnsi="Calibri"/>
+            <w:rFonts w:asciiTheme="minorHAnsi" w:hAnsiTheme="minorHAnsi"/>
             <w:noProof/>
           </w:rPr>
           <w:t>2.</w:t>
@@ -733,13 +740,14 @@
         <w:r>
           <w:rPr>
             <w:rStyle w:val="Hyperlink"/>
-            <w:rFonts w:ascii="Calibri" w:hAnsi="Calibri"/>
+            <w:rFonts w:asciiTheme="minorHAnsi" w:hAnsiTheme="minorHAnsi"/>
             <w:noProof/>
           </w:rPr>
           <w:t>Algemene informatie over het project</w:t>
         </w:r>
         <w:r>
           <w:rPr>
+            <w:rFonts w:asciiTheme="minorHAnsi" w:hAnsiTheme="minorHAnsi"/>
             <w:noProof/>
             <w:webHidden/>
           </w:rPr>
@@ -747,6 +755,7 @@
         </w:r>
         <w:r>
           <w:rPr>
+            <w:rFonts w:asciiTheme="minorHAnsi" w:hAnsiTheme="minorHAnsi"/>
             <w:noProof/>
             <w:webHidden/>
           </w:rPr>
@@ -754,6 +763,7 @@
         </w:r>
         <w:r>
           <w:rPr>
+            <w:rFonts w:asciiTheme="minorHAnsi" w:hAnsiTheme="minorHAnsi"/>
             <w:noProof/>
             <w:webHidden/>
           </w:rPr>
@@ -761,12 +771,14 @@
         </w:r>
         <w:r>
           <w:rPr>
-            <w:noProof/>
-            <w:webHidden/>
-          </w:rPr>
-        </w:r>
-        <w:r>
-          <w:rPr>
+            <w:rFonts w:asciiTheme="minorHAnsi" w:hAnsiTheme="minorHAnsi"/>
+            <w:noProof/>
+            <w:webHidden/>
+          </w:rPr>
+        </w:r>
+        <w:r>
+          <w:rPr>
+            <w:rFonts w:asciiTheme="minorHAnsi" w:hAnsiTheme="minorHAnsi"/>
             <w:noProof/>
             <w:webHidden/>
           </w:rPr>
@@ -774,6 +786,7 @@
         </w:r>
         <w:r>
           <w:rPr>
+            <w:rFonts w:asciiTheme="minorHAnsi" w:hAnsiTheme="minorHAnsi"/>
             <w:noProof/>
             <w:webHidden/>
           </w:rPr>
@@ -781,6 +794,7 @@
         </w:r>
         <w:r>
           <w:rPr>
+            <w:rFonts w:asciiTheme="minorHAnsi" w:hAnsiTheme="minorHAnsi"/>
             <w:noProof/>
             <w:webHidden/>
           </w:rPr>
@@ -808,7 +822,7 @@
         <w:r>
           <w:rPr>
             <w:rStyle w:val="Hyperlink"/>
-            <w:rFonts w:ascii="Calibri" w:hAnsi="Calibri"/>
+            <w:rFonts w:asciiTheme="minorHAnsi" w:hAnsiTheme="minorHAnsi"/>
             <w:noProof/>
           </w:rPr>
           <w:t>2.1.</w:t>
@@ -827,13 +841,14 @@
         <w:r>
           <w:rPr>
             <w:rStyle w:val="Hyperlink"/>
-            <w:rFonts w:ascii="Calibri" w:hAnsi="Calibri"/>
+            <w:rFonts w:asciiTheme="minorHAnsi" w:hAnsiTheme="minorHAnsi"/>
             <w:noProof/>
           </w:rPr>
           <w:t>Situatieschets en probleemstelling project</w:t>
         </w:r>
         <w:r>
           <w:rPr>
+            <w:rFonts w:asciiTheme="minorHAnsi" w:hAnsiTheme="minorHAnsi"/>
             <w:noProof/>
             <w:webHidden/>
           </w:rPr>
@@ -841,6 +856,7 @@
         </w:r>
         <w:r>
           <w:rPr>
+            <w:rFonts w:asciiTheme="minorHAnsi" w:hAnsiTheme="minorHAnsi"/>
             <w:noProof/>
             <w:webHidden/>
           </w:rPr>
@@ -848,6 +864,7 @@
         </w:r>
         <w:r>
           <w:rPr>
+            <w:rFonts w:asciiTheme="minorHAnsi" w:hAnsiTheme="minorHAnsi"/>
             <w:noProof/>
             <w:webHidden/>
           </w:rPr>
@@ -855,12 +872,14 @@
         </w:r>
         <w:r>
           <w:rPr>
-            <w:noProof/>
-            <w:webHidden/>
-          </w:rPr>
-        </w:r>
-        <w:r>
-          <w:rPr>
+            <w:rFonts w:asciiTheme="minorHAnsi" w:hAnsiTheme="minorHAnsi"/>
+            <w:noProof/>
+            <w:webHidden/>
+          </w:rPr>
+        </w:r>
+        <w:r>
+          <w:rPr>
+            <w:rFonts w:asciiTheme="minorHAnsi" w:hAnsiTheme="minorHAnsi"/>
             <w:noProof/>
             <w:webHidden/>
           </w:rPr>
@@ -868,6 +887,7 @@
         </w:r>
         <w:r>
           <w:rPr>
+            <w:rFonts w:asciiTheme="minorHAnsi" w:hAnsiTheme="minorHAnsi"/>
             <w:noProof/>
             <w:webHidden/>
           </w:rPr>
@@ -875,6 +895,7 @@
         </w:r>
         <w:r>
           <w:rPr>
+            <w:rFonts w:asciiTheme="minorHAnsi" w:hAnsiTheme="minorHAnsi"/>
             <w:noProof/>
             <w:webHidden/>
           </w:rPr>
@@ -902,7 +923,7 @@
         <w:r>
           <w:rPr>
             <w:rStyle w:val="Hyperlink"/>
-            <w:rFonts w:ascii="Calibri" w:hAnsi="Calibri"/>
+            <w:rFonts w:asciiTheme="minorHAnsi" w:hAnsiTheme="minorHAnsi"/>
             <w:noProof/>
           </w:rPr>
           <w:t>2.2.</w:t>
@@ -921,13 +942,14 @@
         <w:r>
           <w:rPr>
             <w:rStyle w:val="Hyperlink"/>
-            <w:rFonts w:ascii="Calibri" w:hAnsi="Calibri"/>
+            <w:rFonts w:asciiTheme="minorHAnsi" w:hAnsiTheme="minorHAnsi"/>
             <w:noProof/>
           </w:rPr>
           <w:t>Projectopdracht</w:t>
         </w:r>
         <w:r>
           <w:rPr>
+            <w:rFonts w:asciiTheme="minorHAnsi" w:hAnsiTheme="minorHAnsi"/>
             <w:noProof/>
             <w:webHidden/>
           </w:rPr>
@@ -935,6 +957,7 @@
         </w:r>
         <w:r>
           <w:rPr>
+            <w:rFonts w:asciiTheme="minorHAnsi" w:hAnsiTheme="minorHAnsi"/>
             <w:noProof/>
             <w:webHidden/>
           </w:rPr>
@@ -942,6 +965,7 @@
         </w:r>
         <w:r>
           <w:rPr>
+            <w:rFonts w:asciiTheme="minorHAnsi" w:hAnsiTheme="minorHAnsi"/>
             <w:noProof/>
             <w:webHidden/>
           </w:rPr>
@@ -949,12 +973,14 @@
         </w:r>
         <w:r>
           <w:rPr>
-            <w:noProof/>
-            <w:webHidden/>
-          </w:rPr>
-        </w:r>
-        <w:r>
-          <w:rPr>
+            <w:rFonts w:asciiTheme="minorHAnsi" w:hAnsiTheme="minorHAnsi"/>
+            <w:noProof/>
+            <w:webHidden/>
+          </w:rPr>
+        </w:r>
+        <w:r>
+          <w:rPr>
+            <w:rFonts w:asciiTheme="minorHAnsi" w:hAnsiTheme="minorHAnsi"/>
             <w:noProof/>
             <w:webHidden/>
           </w:rPr>
@@ -962,6 +988,7 @@
         </w:r>
         <w:r>
           <w:rPr>
+            <w:rFonts w:asciiTheme="minorHAnsi" w:hAnsiTheme="minorHAnsi"/>
             <w:noProof/>
             <w:webHidden/>
           </w:rPr>
@@ -969,6 +996,7 @@
         </w:r>
         <w:r>
           <w:rPr>
+            <w:rFonts w:asciiTheme="minorHAnsi" w:hAnsiTheme="minorHAnsi"/>
             <w:noProof/>
             <w:webHidden/>
           </w:rPr>
@@ -997,7 +1025,7 @@
         <w:r>
           <w:rPr>
             <w:rStyle w:val="Hyperlink"/>
-            <w:rFonts w:ascii="Calibri" w:hAnsi="Calibri"/>
+            <w:rFonts w:asciiTheme="minorHAnsi" w:hAnsiTheme="minorHAnsi"/>
             <w:noProof/>
           </w:rPr>
           <w:t>3.</w:t>
@@ -1017,13 +1045,14 @@
         <w:r>
           <w:rPr>
             <w:rStyle w:val="Hyperlink"/>
-            <w:rFonts w:ascii="Calibri" w:hAnsi="Calibri"/>
+            <w:rFonts w:asciiTheme="minorHAnsi" w:hAnsiTheme="minorHAnsi"/>
             <w:noProof/>
           </w:rPr>
           <w:t>Inrichting van het project</w:t>
         </w:r>
         <w:r>
           <w:rPr>
+            <w:rFonts w:asciiTheme="minorHAnsi" w:hAnsiTheme="minorHAnsi"/>
             <w:noProof/>
             <w:webHidden/>
           </w:rPr>
@@ -1031,6 +1060,7 @@
         </w:r>
         <w:r>
           <w:rPr>
+            <w:rFonts w:asciiTheme="minorHAnsi" w:hAnsiTheme="minorHAnsi"/>
             <w:noProof/>
             <w:webHidden/>
           </w:rPr>
@@ -1038,6 +1068,7 @@
         </w:r>
         <w:r>
           <w:rPr>
+            <w:rFonts w:asciiTheme="minorHAnsi" w:hAnsiTheme="minorHAnsi"/>
             <w:noProof/>
             <w:webHidden/>
           </w:rPr>
@@ -1045,12 +1076,14 @@
         </w:r>
         <w:r>
           <w:rPr>
-            <w:noProof/>
-            <w:webHidden/>
-          </w:rPr>
-        </w:r>
-        <w:r>
-          <w:rPr>
+            <w:rFonts w:asciiTheme="minorHAnsi" w:hAnsiTheme="minorHAnsi"/>
+            <w:noProof/>
+            <w:webHidden/>
+          </w:rPr>
+        </w:r>
+        <w:r>
+          <w:rPr>
+            <w:rFonts w:asciiTheme="minorHAnsi" w:hAnsiTheme="minorHAnsi"/>
             <w:noProof/>
             <w:webHidden/>
           </w:rPr>
@@ -1058,6 +1091,7 @@
         </w:r>
         <w:r>
           <w:rPr>
+            <w:rFonts w:asciiTheme="minorHAnsi" w:hAnsiTheme="minorHAnsi"/>
             <w:noProof/>
             <w:webHidden/>
           </w:rPr>
@@ -1065,6 +1099,7 @@
         </w:r>
         <w:r>
           <w:rPr>
+            <w:rFonts w:asciiTheme="minorHAnsi" w:hAnsiTheme="minorHAnsi"/>
             <w:noProof/>
             <w:webHidden/>
           </w:rPr>
@@ -1092,7 +1127,7 @@
         <w:r>
           <w:rPr>
             <w:rStyle w:val="Hyperlink"/>
-            <w:rFonts w:ascii="Calibri" w:hAnsi="Calibri"/>
+            <w:rFonts w:asciiTheme="minorHAnsi" w:hAnsiTheme="minorHAnsi"/>
             <w:noProof/>
           </w:rPr>
           <w:t>3.1.</w:t>
@@ -1111,13 +1146,14 @@
         <w:r>
           <w:rPr>
             <w:rStyle w:val="Hyperlink"/>
-            <w:rFonts w:ascii="Calibri" w:hAnsi="Calibri"/>
+            <w:rFonts w:asciiTheme="minorHAnsi" w:hAnsiTheme="minorHAnsi"/>
             <w:noProof/>
           </w:rPr>
           <w:t>Initatiefase:</w:t>
         </w:r>
         <w:r>
           <w:rPr>
+            <w:rFonts w:asciiTheme="minorHAnsi" w:hAnsiTheme="minorHAnsi"/>
             <w:noProof/>
             <w:webHidden/>
           </w:rPr>
@@ -1125,6 +1161,7 @@
         </w:r>
         <w:r>
           <w:rPr>
+            <w:rFonts w:asciiTheme="minorHAnsi" w:hAnsiTheme="minorHAnsi"/>
             <w:noProof/>
             <w:webHidden/>
           </w:rPr>
@@ -1132,6 +1169,7 @@
         </w:r>
         <w:r>
           <w:rPr>
+            <w:rFonts w:asciiTheme="minorHAnsi" w:hAnsiTheme="minorHAnsi"/>
             <w:noProof/>
             <w:webHidden/>
           </w:rPr>
@@ -1139,12 +1177,14 @@
         </w:r>
         <w:r>
           <w:rPr>
-            <w:noProof/>
-            <w:webHidden/>
-          </w:rPr>
-        </w:r>
-        <w:r>
-          <w:rPr>
+            <w:rFonts w:asciiTheme="minorHAnsi" w:hAnsiTheme="minorHAnsi"/>
+            <w:noProof/>
+            <w:webHidden/>
+          </w:rPr>
+        </w:r>
+        <w:r>
+          <w:rPr>
+            <w:rFonts w:asciiTheme="minorHAnsi" w:hAnsiTheme="minorHAnsi"/>
             <w:noProof/>
             <w:webHidden/>
           </w:rPr>
@@ -1152,6 +1192,7 @@
         </w:r>
         <w:r>
           <w:rPr>
+            <w:rFonts w:asciiTheme="minorHAnsi" w:hAnsiTheme="minorHAnsi"/>
             <w:noProof/>
             <w:webHidden/>
           </w:rPr>
@@ -1159,6 +1200,7 @@
         </w:r>
         <w:r>
           <w:rPr>
+            <w:rFonts w:asciiTheme="minorHAnsi" w:hAnsiTheme="minorHAnsi"/>
             <w:noProof/>
             <w:webHidden/>
           </w:rPr>
@@ -1186,7 +1228,7 @@
         <w:r>
           <w:rPr>
             <w:rStyle w:val="Hyperlink"/>
-            <w:rFonts w:ascii="Calibri" w:hAnsi="Calibri"/>
+            <w:rFonts w:asciiTheme="minorHAnsi" w:hAnsiTheme="minorHAnsi"/>
             <w:noProof/>
           </w:rPr>
           <w:t>3.2.</w:t>
@@ -1205,13 +1247,14 @@
         <w:r>
           <w:rPr>
             <w:rStyle w:val="Hyperlink"/>
-            <w:rFonts w:ascii="Calibri" w:hAnsi="Calibri"/>
+            <w:rFonts w:asciiTheme="minorHAnsi" w:hAnsiTheme="minorHAnsi"/>
             <w:noProof/>
           </w:rPr>
           <w:t>Definitiefase:</w:t>
         </w:r>
         <w:r>
           <w:rPr>
+            <w:rFonts w:asciiTheme="minorHAnsi" w:hAnsiTheme="minorHAnsi"/>
             <w:noProof/>
             <w:webHidden/>
           </w:rPr>
@@ -1219,6 +1262,7 @@
         </w:r>
         <w:r>
           <w:rPr>
+            <w:rFonts w:asciiTheme="minorHAnsi" w:hAnsiTheme="minorHAnsi"/>
             <w:noProof/>
             <w:webHidden/>
           </w:rPr>
@@ -1226,6 +1270,7 @@
         </w:r>
         <w:r>
           <w:rPr>
+            <w:rFonts w:asciiTheme="minorHAnsi" w:hAnsiTheme="minorHAnsi"/>
             <w:noProof/>
             <w:webHidden/>
           </w:rPr>
@@ -1233,12 +1278,14 @@
         </w:r>
         <w:r>
           <w:rPr>
-            <w:noProof/>
-            <w:webHidden/>
-          </w:rPr>
-        </w:r>
-        <w:r>
-          <w:rPr>
+            <w:rFonts w:asciiTheme="minorHAnsi" w:hAnsiTheme="minorHAnsi"/>
+            <w:noProof/>
+            <w:webHidden/>
+          </w:rPr>
+        </w:r>
+        <w:r>
+          <w:rPr>
+            <w:rFonts w:asciiTheme="minorHAnsi" w:hAnsiTheme="minorHAnsi"/>
             <w:noProof/>
             <w:webHidden/>
           </w:rPr>
@@ -1246,6 +1293,7 @@
         </w:r>
         <w:r>
           <w:rPr>
+            <w:rFonts w:asciiTheme="minorHAnsi" w:hAnsiTheme="minorHAnsi"/>
             <w:noProof/>
             <w:webHidden/>
           </w:rPr>
@@ -1253,6 +1301,7 @@
         </w:r>
         <w:r>
           <w:rPr>
+            <w:rFonts w:asciiTheme="minorHAnsi" w:hAnsiTheme="minorHAnsi"/>
             <w:noProof/>
             <w:webHidden/>
           </w:rPr>
@@ -1280,7 +1329,7 @@
         <w:r>
           <w:rPr>
             <w:rStyle w:val="Hyperlink"/>
-            <w:rFonts w:ascii="Calibri" w:hAnsi="Calibri"/>
+            <w:rFonts w:asciiTheme="minorHAnsi" w:hAnsiTheme="minorHAnsi"/>
             <w:noProof/>
           </w:rPr>
           <w:t>3.3.</w:t>
@@ -1299,13 +1348,14 @@
         <w:r>
           <w:rPr>
             <w:rStyle w:val="Hyperlink"/>
-            <w:rFonts w:ascii="Calibri" w:hAnsi="Calibri"/>
+            <w:rFonts w:asciiTheme="minorHAnsi" w:hAnsiTheme="minorHAnsi"/>
             <w:noProof/>
           </w:rPr>
           <w:t>Ontwerpfase:</w:t>
         </w:r>
         <w:r>
           <w:rPr>
+            <w:rFonts w:asciiTheme="minorHAnsi" w:hAnsiTheme="minorHAnsi"/>
             <w:noProof/>
             <w:webHidden/>
           </w:rPr>
@@ -1313,6 +1363,7 @@
         </w:r>
         <w:r>
           <w:rPr>
+            <w:rFonts w:asciiTheme="minorHAnsi" w:hAnsiTheme="minorHAnsi"/>
             <w:noProof/>
             <w:webHidden/>
           </w:rPr>
@@ -1320,6 +1371,7 @@
         </w:r>
         <w:r>
           <w:rPr>
+            <w:rFonts w:asciiTheme="minorHAnsi" w:hAnsiTheme="minorHAnsi"/>
             <w:noProof/>
             <w:webHidden/>
           </w:rPr>
@@ -1327,12 +1379,14 @@
         </w:r>
         <w:r>
           <w:rPr>
-            <w:noProof/>
-            <w:webHidden/>
-          </w:rPr>
-        </w:r>
-        <w:r>
-          <w:rPr>
+            <w:rFonts w:asciiTheme="minorHAnsi" w:hAnsiTheme="minorHAnsi"/>
+            <w:noProof/>
+            <w:webHidden/>
+          </w:rPr>
+        </w:r>
+        <w:r>
+          <w:rPr>
+            <w:rFonts w:asciiTheme="minorHAnsi" w:hAnsiTheme="minorHAnsi"/>
             <w:noProof/>
             <w:webHidden/>
           </w:rPr>
@@ -1340,6 +1394,7 @@
         </w:r>
         <w:r>
           <w:rPr>
+            <w:rFonts w:asciiTheme="minorHAnsi" w:hAnsiTheme="minorHAnsi"/>
             <w:noProof/>
             <w:webHidden/>
           </w:rPr>
@@ -1347,6 +1402,7 @@
         </w:r>
         <w:r>
           <w:rPr>
+            <w:rFonts w:asciiTheme="minorHAnsi" w:hAnsiTheme="minorHAnsi"/>
             <w:noProof/>
             <w:webHidden/>
           </w:rPr>
@@ -1374,7 +1430,7 @@
         <w:r>
           <w:rPr>
             <w:rStyle w:val="Hyperlink"/>
-            <w:rFonts w:ascii="Calibri" w:hAnsi="Calibri"/>
+            <w:rFonts w:asciiTheme="minorHAnsi" w:hAnsiTheme="minorHAnsi"/>
             <w:noProof/>
           </w:rPr>
           <w:t>3.4.</w:t>
@@ -1393,13 +1449,14 @@
         <w:r>
           <w:rPr>
             <w:rStyle w:val="Hyperlink"/>
-            <w:rFonts w:ascii="Calibri" w:hAnsi="Calibri"/>
+            <w:rFonts w:asciiTheme="minorHAnsi" w:hAnsiTheme="minorHAnsi"/>
             <w:noProof/>
           </w:rPr>
           <w:t>Realisatiefase:</w:t>
         </w:r>
         <w:r>
           <w:rPr>
+            <w:rFonts w:asciiTheme="minorHAnsi" w:hAnsiTheme="minorHAnsi"/>
             <w:noProof/>
             <w:webHidden/>
           </w:rPr>
@@ -1407,6 +1464,7 @@
         </w:r>
         <w:r>
           <w:rPr>
+            <w:rFonts w:asciiTheme="minorHAnsi" w:hAnsiTheme="minorHAnsi"/>
             <w:noProof/>
             <w:webHidden/>
           </w:rPr>
@@ -1414,6 +1472,7 @@
         </w:r>
         <w:r>
           <w:rPr>
+            <w:rFonts w:asciiTheme="minorHAnsi" w:hAnsiTheme="minorHAnsi"/>
             <w:noProof/>
             <w:webHidden/>
           </w:rPr>
@@ -1421,12 +1480,14 @@
         </w:r>
         <w:r>
           <w:rPr>
-            <w:noProof/>
-            <w:webHidden/>
-          </w:rPr>
-        </w:r>
-        <w:r>
-          <w:rPr>
+            <w:rFonts w:asciiTheme="minorHAnsi" w:hAnsiTheme="minorHAnsi"/>
+            <w:noProof/>
+            <w:webHidden/>
+          </w:rPr>
+        </w:r>
+        <w:r>
+          <w:rPr>
+            <w:rFonts w:asciiTheme="minorHAnsi" w:hAnsiTheme="minorHAnsi"/>
             <w:noProof/>
             <w:webHidden/>
           </w:rPr>
@@ -1434,6 +1495,7 @@
         </w:r>
         <w:r>
           <w:rPr>
+            <w:rFonts w:asciiTheme="minorHAnsi" w:hAnsiTheme="minorHAnsi"/>
             <w:noProof/>
             <w:webHidden/>
           </w:rPr>
@@ -1441,6 +1503,7 @@
         </w:r>
         <w:r>
           <w:rPr>
+            <w:rFonts w:asciiTheme="minorHAnsi" w:hAnsiTheme="minorHAnsi"/>
             <w:noProof/>
             <w:webHidden/>
           </w:rPr>
@@ -1468,7 +1531,7 @@
         <w:r>
           <w:rPr>
             <w:rStyle w:val="Hyperlink"/>
-            <w:rFonts w:ascii="Calibri" w:hAnsi="Calibri"/>
+            <w:rFonts w:asciiTheme="minorHAnsi" w:hAnsiTheme="minorHAnsi"/>
             <w:noProof/>
           </w:rPr>
           <w:t>3.5.</w:t>
@@ -1487,13 +1550,14 @@
         <w:r>
           <w:rPr>
             <w:rStyle w:val="Hyperlink"/>
-            <w:rFonts w:ascii="Calibri" w:hAnsi="Calibri"/>
+            <w:rFonts w:asciiTheme="minorHAnsi" w:hAnsiTheme="minorHAnsi"/>
             <w:noProof/>
           </w:rPr>
           <w:t>Nazorgfase:</w:t>
         </w:r>
         <w:r>
           <w:rPr>
+            <w:rFonts w:asciiTheme="minorHAnsi" w:hAnsiTheme="minorHAnsi"/>
             <w:noProof/>
             <w:webHidden/>
           </w:rPr>
@@ -1501,6 +1565,7 @@
         </w:r>
         <w:r>
           <w:rPr>
+            <w:rFonts w:asciiTheme="minorHAnsi" w:hAnsiTheme="minorHAnsi"/>
             <w:noProof/>
             <w:webHidden/>
           </w:rPr>
@@ -1508,6 +1573,7 @@
         </w:r>
         <w:r>
           <w:rPr>
+            <w:rFonts w:asciiTheme="minorHAnsi" w:hAnsiTheme="minorHAnsi"/>
             <w:noProof/>
             <w:webHidden/>
           </w:rPr>
@@ -1515,12 +1581,14 @@
         </w:r>
         <w:r>
           <w:rPr>
-            <w:noProof/>
-            <w:webHidden/>
-          </w:rPr>
-        </w:r>
-        <w:r>
-          <w:rPr>
+            <w:rFonts w:asciiTheme="minorHAnsi" w:hAnsiTheme="minorHAnsi"/>
+            <w:noProof/>
+            <w:webHidden/>
+          </w:rPr>
+        </w:r>
+        <w:r>
+          <w:rPr>
+            <w:rFonts w:asciiTheme="minorHAnsi" w:hAnsiTheme="minorHAnsi"/>
             <w:noProof/>
             <w:webHidden/>
           </w:rPr>
@@ -1528,6 +1596,7 @@
         </w:r>
         <w:r>
           <w:rPr>
+            <w:rFonts w:asciiTheme="minorHAnsi" w:hAnsiTheme="minorHAnsi"/>
             <w:noProof/>
             <w:webHidden/>
           </w:rPr>
@@ -1535,6 +1604,7 @@
         </w:r>
         <w:r>
           <w:rPr>
+            <w:rFonts w:asciiTheme="minorHAnsi" w:hAnsiTheme="minorHAnsi"/>
             <w:noProof/>
             <w:webHidden/>
           </w:rPr>
@@ -1563,7 +1633,7 @@
         <w:r>
           <w:rPr>
             <w:rStyle w:val="Hyperlink"/>
-            <w:rFonts w:ascii="Calibri" w:hAnsi="Calibri"/>
+            <w:rFonts w:asciiTheme="minorHAnsi" w:hAnsiTheme="minorHAnsi"/>
             <w:noProof/>
           </w:rPr>
           <w:t>4.</w:t>
@@ -1583,13 +1653,14 @@
         <w:r>
           <w:rPr>
             <w:rStyle w:val="Hyperlink"/>
-            <w:rFonts w:ascii="Calibri" w:hAnsi="Calibri"/>
+            <w:rFonts w:asciiTheme="minorHAnsi" w:hAnsiTheme="minorHAnsi"/>
             <w:noProof/>
           </w:rPr>
           <w:t>Overzicht</w:t>
         </w:r>
         <w:r>
           <w:rPr>
+            <w:rFonts w:asciiTheme="minorHAnsi" w:hAnsiTheme="minorHAnsi"/>
             <w:noProof/>
             <w:webHidden/>
           </w:rPr>
@@ -1597,6 +1668,7 @@
         </w:r>
         <w:r>
           <w:rPr>
+            <w:rFonts w:asciiTheme="minorHAnsi" w:hAnsiTheme="minorHAnsi"/>
             <w:noProof/>
             <w:webHidden/>
           </w:rPr>
@@ -1604,6 +1676,7 @@
         </w:r>
         <w:r>
           <w:rPr>
+            <w:rFonts w:asciiTheme="minorHAnsi" w:hAnsiTheme="minorHAnsi"/>
             <w:noProof/>
             <w:webHidden/>
           </w:rPr>
@@ -1611,12 +1684,14 @@
         </w:r>
         <w:r>
           <w:rPr>
-            <w:noProof/>
-            <w:webHidden/>
-          </w:rPr>
-        </w:r>
-        <w:r>
-          <w:rPr>
+            <w:rFonts w:asciiTheme="minorHAnsi" w:hAnsiTheme="minorHAnsi"/>
+            <w:noProof/>
+            <w:webHidden/>
+          </w:rPr>
+        </w:r>
+        <w:r>
+          <w:rPr>
+            <w:rFonts w:asciiTheme="minorHAnsi" w:hAnsiTheme="minorHAnsi"/>
             <w:noProof/>
             <w:webHidden/>
           </w:rPr>
@@ -1624,6 +1699,7 @@
         </w:r>
         <w:r>
           <w:rPr>
+            <w:rFonts w:asciiTheme="minorHAnsi" w:hAnsiTheme="minorHAnsi"/>
             <w:noProof/>
             <w:webHidden/>
           </w:rPr>
@@ -1631,6 +1707,7 @@
         </w:r>
         <w:r>
           <w:rPr>
+            <w:rFonts w:asciiTheme="minorHAnsi" w:hAnsiTheme="minorHAnsi"/>
             <w:noProof/>
             <w:webHidden/>
           </w:rPr>
@@ -1641,14 +1718,14 @@
     <w:p>
       <w:pPr>
         <w:rPr>
-          <w:rFonts w:ascii="Calibri" w:hAnsi="Calibri"/>
+          <w:rFonts w:asciiTheme="minorHAnsi" w:hAnsiTheme="minorHAnsi"/>
           <w:b/>
           <w:sz w:val="36"/>
         </w:rPr>
       </w:pPr>
       <w:r>
         <w:rPr>
-          <w:rFonts w:ascii="Calibri" w:hAnsi="Calibri"/>
+          <w:rFonts w:asciiTheme="minorHAnsi" w:hAnsiTheme="minorHAnsi"/>
           <w:b/>
           <w:sz w:val="36"/>
         </w:rPr>
@@ -1658,16 +1735,22 @@
     <w:p>
       <w:pPr>
         <w:pStyle w:val="Kop1"/>
+        <w:rPr>
+          <w:rFonts w:asciiTheme="minorHAnsi" w:hAnsiTheme="minorHAnsi"/>
+        </w:rPr>
       </w:pPr>
       <w:r>
         <w:rPr>
-          <w:rFonts w:ascii="Calibri" w:hAnsi="Calibri"/>
+          <w:rFonts w:asciiTheme="minorHAnsi" w:hAnsiTheme="minorHAnsi"/>
         </w:rPr>
         <w:br w:type="page"/>
       </w:r>
       <w:bookmarkStart w:id="1" w:name="_Toc382238843"/>
       <w:bookmarkStart w:id="2" w:name="_Toc387925967"/>
       <w:r>
+        <w:rPr>
+          <w:rFonts w:asciiTheme="minorHAnsi" w:hAnsiTheme="minorHAnsi"/>
+        </w:rPr>
         <w:lastRenderedPageBreak/>
         <w:t>Interfaces</w:t>
       </w:r>
@@ -1682,87 +1765,525 @@
           <w:numId w:val="0"/>
         </w:numPr>
         <w:ind w:left="1728" w:hanging="648"/>
+        <w:rPr>
+          <w:rFonts w:asciiTheme="minorHAnsi" w:hAnsiTheme="minorHAnsi"/>
+        </w:rPr>
       </w:pPr>
     </w:p>
     <w:p>
       <w:pPr>
         <w:pStyle w:val="Kop2"/>
+        <w:rPr>
+          <w:rFonts w:asciiTheme="minorHAnsi" w:hAnsiTheme="minorHAnsi"/>
+        </w:rPr>
       </w:pPr>
       <w:r>
+        <w:rPr>
+          <w:rFonts w:asciiTheme="minorHAnsi" w:hAnsiTheme="minorHAnsi"/>
+        </w:rPr>
         <w:t>Windows applicatie</w:t>
       </w:r>
     </w:p>
-    <w:p/>
-    <w:p>
+    <w:p>
+      <w:pPr>
+        <w:rPr>
+          <w:rFonts w:asciiTheme="minorHAnsi" w:hAnsiTheme="minorHAnsi"/>
+        </w:rPr>
+      </w:pPr>
+    </w:p>
+    <w:p>
+      <w:pPr>
+        <w:rPr>
+          <w:rFonts w:asciiTheme="minorHAnsi" w:hAnsiTheme="minorHAnsi"/>
+        </w:rPr>
+      </w:pPr>
       <w:r>
+        <w:rPr>
+          <w:rFonts w:asciiTheme="minorHAnsi" w:hAnsiTheme="minorHAnsi"/>
+        </w:rPr>
         <w:t xml:space="preserve">De applicatie zal bestaan uit een hoofdpagina waar de gebruik kan selecteren welke functionaliteit aangeroepen moet worden. </w:t>
       </w:r>
+      <w:r>
+        <w:rPr>
+          <w:rFonts w:asciiTheme="minorHAnsi" w:hAnsiTheme="minorHAnsi"/>
+        </w:rPr>
+        <w:t xml:space="preserve">Dit al bestaan uit twee knoppen die ingedrukt kunnen worden. De container toevoegen pagina zal bestaan uit een pagina waar voor de containers eigenschappen ingevuld kunnen worden. Aan de zijkant kan de gebruiker een bestaan bedrijf kiezen of de mogelijkheid hebben om een bedrijf toe te voegen. </w:t>
+      </w:r>
+    </w:p>
+    <w:p>
+      <w:pPr>
+        <w:rPr>
+          <w:rFonts w:asciiTheme="minorHAnsi" w:hAnsiTheme="minorHAnsi"/>
+        </w:rPr>
+      </w:pPr>
+    </w:p>
+    <w:p>
+      <w:pPr>
+        <w:rPr>
+          <w:rFonts w:asciiTheme="minorHAnsi" w:hAnsiTheme="minorHAnsi"/>
+        </w:rPr>
+      </w:pPr>
+      <w:r>
+        <w:rPr>
+          <w:rFonts w:asciiTheme="minorHAnsi" w:hAnsiTheme="minorHAnsi"/>
+        </w:rPr>
+        <w:t xml:space="preserve">De indelingsscherm zal bestaan uit een selectie van de bestemming en het type vrachtschip waarna de indeling automatisch word weergegeven in een lijst daaronder. Deze lijst kan via een knop worden geëxporteerd of gemarkeerd als verscheping. </w:t>
+      </w:r>
+    </w:p>
+    <w:p>
+      <w:pPr>
+        <w:rPr>
+          <w:rFonts w:asciiTheme="minorHAnsi" w:hAnsiTheme="minorHAnsi"/>
+        </w:rPr>
+      </w:pPr>
+    </w:p>
+    <w:p>
+      <w:pPr>
+        <w:rPr>
+          <w:rFonts w:asciiTheme="minorHAnsi" w:hAnsiTheme="minorHAnsi"/>
+        </w:rPr>
+      </w:pPr>
+    </w:p>
+    <w:p>
+      <w:pPr>
+        <w:rPr>
+          <w:rFonts w:asciiTheme="minorHAnsi" w:hAnsiTheme="minorHAnsi"/>
+        </w:rPr>
+      </w:pPr>
+    </w:p>
+    <w:p>
+      <w:pPr>
+        <w:rPr>
+          <w:rFonts w:asciiTheme="minorHAnsi" w:hAnsiTheme="minorHAnsi"/>
+        </w:rPr>
+      </w:pPr>
+      <w:r>
+        <w:rPr>
+          <w:rFonts w:asciiTheme="minorHAnsi" w:hAnsiTheme="minorHAnsi"/>
+        </w:rPr>
+        <w:br w:type="page"/>
+      </w:r>
+    </w:p>
+    <w:p>
+      <w:pPr>
+        <w:pStyle w:val="Kop1"/>
+      </w:pPr>
+      <w:r>
+        <w:lastRenderedPageBreak/>
+        <w:t>ERD</w:t>
+      </w:r>
     </w:p>
     <w:p/>
-    <w:p/>
-    <w:p>
+    <w:p>
+      <w:r>
+        <w:rPr>
+          <w:noProof/>
+          <w:lang w:eastAsia="nl-NL"/>
+        </w:rPr>
+        <w:drawing>
+          <wp:inline distT="0" distB="0" distL="0" distR="0" wp14:anchorId="3621E241" wp14:editId="76C6E7DE">
+            <wp:extent cx="5278120" cy="2595880"/>
+            <wp:effectExtent l="0" t="0" r="0" b="0"/>
+            <wp:docPr id="4" name="Afbeelding 4"/>
+            <wp:cNvGraphicFramePr>
+              <a:graphicFrameLocks xmlns:a="http://schemas.openxmlformats.org/drawingml/2006/main" noChangeAspect="1"/>
+            </wp:cNvGraphicFramePr>
+            <a:graphic xmlns:a="http://schemas.openxmlformats.org/drawingml/2006/main">
+              <a:graphicData uri="http://schemas.openxmlformats.org/drawingml/2006/picture">
+                <pic:pic xmlns:pic="http://schemas.openxmlformats.org/drawingml/2006/picture">
+                  <pic:nvPicPr>
+                    <pic:cNvPr id="1" name=""/>
+                    <pic:cNvPicPr/>
+                  </pic:nvPicPr>
+                  <pic:blipFill>
+                    <a:blip r:embed="rId8"/>
+                    <a:stretch>
+                      <a:fillRect/>
+                    </a:stretch>
+                  </pic:blipFill>
+                  <pic:spPr>
+                    <a:xfrm>
+                      <a:off x="0" y="0"/>
+                      <a:ext cx="5278120" cy="2595880"/>
+                    </a:xfrm>
+                    <a:prstGeom prst="rect">
+                      <a:avLst/>
+                    </a:prstGeom>
+                  </pic:spPr>
+                </pic:pic>
+              </a:graphicData>
+            </a:graphic>
+          </wp:inline>
+        </w:drawing>
+      </w:r>
       <w:r>
         <w:br w:type="page"/>
       </w:r>
     </w:p>
+    <w:p/>
     <w:p>
       <w:pPr>
         <w:pStyle w:val="Kop1"/>
+        <w:rPr>
+          <w:rFonts w:asciiTheme="minorHAnsi" w:hAnsiTheme="minorHAnsi"/>
+        </w:rPr>
       </w:pPr>
       <w:r>
-        <w:lastRenderedPageBreak/>
+        <w:rPr>
+          <w:rFonts w:asciiTheme="minorHAnsi" w:hAnsiTheme="minorHAnsi"/>
+        </w:rPr>
         <w:t>Database ontwerp</w:t>
       </w:r>
     </w:p>
-    <w:p/>
-    <w:p/>
-    <w:p/>
-    <w:p/>
-    <w:p/>
-    <w:p>
+    <w:p>
+      <w:pPr>
+        <w:rPr>
+          <w:rFonts w:asciiTheme="minorHAnsi" w:hAnsiTheme="minorHAnsi"/>
+        </w:rPr>
+      </w:pPr>
+    </w:p>
+    <w:p>
+      <w:pPr>
+        <w:rPr>
+          <w:rFonts w:asciiTheme="minorHAnsi" w:hAnsiTheme="minorHAnsi"/>
+        </w:rPr>
+      </w:pPr>
       <w:r>
+        <w:rPr>
+          <w:rFonts w:asciiTheme="minorHAnsi" w:hAnsiTheme="minorHAnsi"/>
+        </w:rPr>
+        <w:pict>
+          <v:shapetype id="_x0000_t75" coordsize="21600,21600" o:spt="75" o:preferrelative="t" path="m@4@5l@4@11@9@11@9@5xe" filled="f" stroked="f">
+            <v:stroke joinstyle="miter"/>
+            <v:formulas>
+              <v:f eqn="if lineDrawn pixelLineWidth 0"/>
+              <v:f eqn="sum @0 1 0"/>
+              <v:f eqn="sum 0 0 @1"/>
+              <v:f eqn="prod @2 1 2"/>
+              <v:f eqn="prod @3 21600 pixelWidth"/>
+              <v:f eqn="prod @3 21600 pixelHeight"/>
+              <v:f eqn="sum @0 0 1"/>
+              <v:f eqn="prod @6 1 2"/>
+              <v:f eqn="prod @7 21600 pixelWidth"/>
+              <v:f eqn="sum @8 21600 0"/>
+              <v:f eqn="prod @7 21600 pixelHeight"/>
+              <v:f eqn="sum @10 21600 0"/>
+            </v:formulas>
+            <v:path o:extrusionok="f" gradientshapeok="t" o:connecttype="rect"/>
+            <o:lock v:ext="edit" aspectratio="t"/>
+          </v:shapetype>
+          <v:shape id="_x0000_i1025" type="#_x0000_t75" style="width:414.75pt;height:384pt">
+            <v:imagedata r:id="rId9" o:title="Database-ontwerp"/>
+          </v:shape>
+        </w:pict>
+      </w:r>
+    </w:p>
+    <w:p>
+      <w:pPr>
+        <w:rPr>
+          <w:rFonts w:asciiTheme="minorHAnsi" w:hAnsiTheme="minorHAnsi"/>
+        </w:rPr>
+      </w:pPr>
+    </w:p>
+    <w:p>
+      <w:pPr>
+        <w:rPr>
+          <w:rFonts w:asciiTheme="minorHAnsi" w:hAnsiTheme="minorHAnsi"/>
+        </w:rPr>
+      </w:pPr>
+    </w:p>
+    <w:p>
+      <w:pPr>
+        <w:rPr>
+          <w:rFonts w:asciiTheme="minorHAnsi" w:hAnsiTheme="minorHAnsi"/>
+        </w:rPr>
+      </w:pPr>
+    </w:p>
+    <w:p>
+      <w:pPr>
+        <w:rPr>
+          <w:rFonts w:asciiTheme="minorHAnsi" w:hAnsiTheme="minorHAnsi"/>
+        </w:rPr>
+      </w:pPr>
+      <w:r>
+        <w:rPr>
+          <w:rFonts w:asciiTheme="minorHAnsi" w:hAnsiTheme="minorHAnsi"/>
+        </w:rPr>
         <w:br w:type="page"/>
       </w:r>
     </w:p>
     <w:p>
       <w:pPr>
         <w:pStyle w:val="Kop1"/>
+        <w:rPr>
+          <w:rFonts w:asciiTheme="minorHAnsi" w:hAnsiTheme="minorHAnsi"/>
+        </w:rPr>
       </w:pPr>
       <w:r>
+        <w:rPr>
+          <w:rFonts w:asciiTheme="minorHAnsi" w:hAnsiTheme="minorHAnsi"/>
+        </w:rPr>
         <w:lastRenderedPageBreak/>
         <w:t>Schermontwerpen</w:t>
       </w:r>
     </w:p>
-    <w:p/>
-    <w:p/>
-    <w:p/>
-    <w:p>
+    <w:p>
+      <w:pPr>
+        <w:rPr>
+          <w:rFonts w:asciiTheme="minorHAnsi" w:hAnsiTheme="minorHAnsi"/>
+        </w:rPr>
+      </w:pPr>
+    </w:p>
+    <w:p>
+      <w:pPr>
+        <w:rPr>
+          <w:rFonts w:asciiTheme="minorHAnsi" w:hAnsiTheme="minorHAnsi"/>
+        </w:rPr>
+      </w:pPr>
       <w:r>
+        <w:rPr>
+          <w:rFonts w:asciiTheme="minorHAnsi" w:hAnsiTheme="minorHAnsi"/>
+          <w:noProof/>
+          <w:lang w:eastAsia="nl-NL"/>
+        </w:rPr>
+        <w:drawing>
+          <wp:inline distT="0" distB="0" distL="0" distR="0" wp14:anchorId="1EC4B15A" wp14:editId="51D40AC4">
+            <wp:extent cx="4838700" cy="3386275"/>
+            <wp:effectExtent l="0" t="0" r="0" b="5080"/>
+            <wp:docPr id="1" name="Afbeelding 1"/>
+            <wp:cNvGraphicFramePr>
+              <a:graphicFrameLocks xmlns:a="http://schemas.openxmlformats.org/drawingml/2006/main" noChangeAspect="1"/>
+            </wp:cNvGraphicFramePr>
+            <a:graphic xmlns:a="http://schemas.openxmlformats.org/drawingml/2006/main">
+              <a:graphicData uri="http://schemas.openxmlformats.org/drawingml/2006/picture">
+                <pic:pic xmlns:pic="http://schemas.openxmlformats.org/drawingml/2006/picture">
+                  <pic:nvPicPr>
+                    <pic:cNvPr id="1" name=""/>
+                    <pic:cNvPicPr/>
+                  </pic:nvPicPr>
+                  <pic:blipFill>
+                    <a:blip r:embed="rId10"/>
+                    <a:stretch>
+                      <a:fillRect/>
+                    </a:stretch>
+                  </pic:blipFill>
+                  <pic:spPr>
+                    <a:xfrm>
+                      <a:off x="0" y="0"/>
+                      <a:ext cx="4845776" cy="3391227"/>
+                    </a:xfrm>
+                    <a:prstGeom prst="rect">
+                      <a:avLst/>
+                    </a:prstGeom>
+                  </pic:spPr>
+                </pic:pic>
+              </a:graphicData>
+            </a:graphic>
+          </wp:inline>
+        </w:drawing>
+      </w:r>
+    </w:p>
+    <w:p>
+      <w:pPr>
+        <w:rPr>
+          <w:rFonts w:asciiTheme="minorHAnsi" w:hAnsiTheme="minorHAnsi"/>
+        </w:rPr>
+      </w:pPr>
+    </w:p>
+    <w:p>
+      <w:pPr>
+        <w:rPr>
+          <w:rFonts w:asciiTheme="minorHAnsi" w:hAnsiTheme="minorHAnsi"/>
+        </w:rPr>
+      </w:pPr>
+      <w:r>
+        <w:rPr>
+          <w:rFonts w:asciiTheme="minorHAnsi" w:hAnsiTheme="minorHAnsi"/>
+          <w:noProof/>
+          <w:lang w:eastAsia="nl-NL"/>
+        </w:rPr>
+        <w:drawing>
+          <wp:inline distT="0" distB="0" distL="0" distR="0" wp14:anchorId="2E0F70C1" wp14:editId="3019661B">
+            <wp:extent cx="4753809" cy="3362325"/>
+            <wp:effectExtent l="0" t="0" r="8890" b="0"/>
+            <wp:docPr id="2" name="Afbeelding 2"/>
+            <wp:cNvGraphicFramePr>
+              <a:graphicFrameLocks xmlns:a="http://schemas.openxmlformats.org/drawingml/2006/main" noChangeAspect="1"/>
+            </wp:cNvGraphicFramePr>
+            <a:graphic xmlns:a="http://schemas.openxmlformats.org/drawingml/2006/main">
+              <a:graphicData uri="http://schemas.openxmlformats.org/drawingml/2006/picture">
+                <pic:pic xmlns:pic="http://schemas.openxmlformats.org/drawingml/2006/picture">
+                  <pic:nvPicPr>
+                    <pic:cNvPr id="1" name=""/>
+                    <pic:cNvPicPr/>
+                  </pic:nvPicPr>
+                  <pic:blipFill>
+                    <a:blip r:embed="rId11"/>
+                    <a:stretch>
+                      <a:fillRect/>
+                    </a:stretch>
+                  </pic:blipFill>
+                  <pic:spPr>
+                    <a:xfrm>
+                      <a:off x="0" y="0"/>
+                      <a:ext cx="4766241" cy="3371118"/>
+                    </a:xfrm>
+                    <a:prstGeom prst="rect">
+                      <a:avLst/>
+                    </a:prstGeom>
+                  </pic:spPr>
+                </pic:pic>
+              </a:graphicData>
+            </a:graphic>
+          </wp:inline>
+        </w:drawing>
+      </w:r>
+    </w:p>
+    <w:p>
+      <w:pPr>
+        <w:rPr>
+          <w:rFonts w:asciiTheme="minorHAnsi" w:hAnsiTheme="minorHAnsi"/>
+        </w:rPr>
+      </w:pPr>
+    </w:p>
+    <w:p>
+      <w:pPr>
+        <w:rPr>
+          <w:rFonts w:asciiTheme="minorHAnsi" w:hAnsiTheme="minorHAnsi"/>
+        </w:rPr>
+      </w:pPr>
+      <w:r>
+        <w:rPr>
+          <w:rFonts w:asciiTheme="minorHAnsi" w:hAnsiTheme="minorHAnsi"/>
+          <w:noProof/>
+          <w:lang w:eastAsia="nl-NL"/>
+        </w:rPr>
+        <w:lastRenderedPageBreak/>
+        <w:drawing>
+          <wp:inline distT="0" distB="0" distL="0" distR="0" wp14:anchorId="48F5CE7A" wp14:editId="34501854">
+            <wp:extent cx="5278120" cy="3674110"/>
+            <wp:effectExtent l="0" t="0" r="0" b="2540"/>
+            <wp:docPr id="3" name="Afbeelding 3"/>
+            <wp:cNvGraphicFramePr>
+              <a:graphicFrameLocks xmlns:a="http://schemas.openxmlformats.org/drawingml/2006/main" noChangeAspect="1"/>
+            </wp:cNvGraphicFramePr>
+            <a:graphic xmlns:a="http://schemas.openxmlformats.org/drawingml/2006/main">
+              <a:graphicData uri="http://schemas.openxmlformats.org/drawingml/2006/picture">
+                <pic:pic xmlns:pic="http://schemas.openxmlformats.org/drawingml/2006/picture">
+                  <pic:nvPicPr>
+                    <pic:cNvPr id="1" name=""/>
+                    <pic:cNvPicPr/>
+                  </pic:nvPicPr>
+                  <pic:blipFill>
+                    <a:blip r:embed="rId12"/>
+                    <a:stretch>
+                      <a:fillRect/>
+                    </a:stretch>
+                  </pic:blipFill>
+                  <pic:spPr>
+                    <a:xfrm>
+                      <a:off x="0" y="0"/>
+                      <a:ext cx="5278120" cy="3674110"/>
+                    </a:xfrm>
+                    <a:prstGeom prst="rect">
+                      <a:avLst/>
+                    </a:prstGeom>
+                  </pic:spPr>
+                </pic:pic>
+              </a:graphicData>
+            </a:graphic>
+          </wp:inline>
+        </w:drawing>
+      </w:r>
+    </w:p>
+    <w:p>
+      <w:pPr>
+        <w:rPr>
+          <w:rFonts w:asciiTheme="minorHAnsi" w:hAnsiTheme="minorHAnsi"/>
+        </w:rPr>
+      </w:pPr>
+      <w:r>
+        <w:rPr>
+          <w:rFonts w:asciiTheme="minorHAnsi" w:hAnsiTheme="minorHAnsi"/>
+        </w:rPr>
         <w:br w:type="page"/>
       </w:r>
     </w:p>
     <w:p>
       <w:pPr>
         <w:pStyle w:val="Kop1"/>
+        <w:rPr>
+          <w:rFonts w:asciiTheme="minorHAnsi" w:hAnsiTheme="minorHAnsi"/>
+        </w:rPr>
       </w:pPr>
       <w:r>
+        <w:rPr>
+          <w:rFonts w:asciiTheme="minorHAnsi" w:hAnsiTheme="minorHAnsi"/>
+        </w:rPr>
         <w:lastRenderedPageBreak/>
         <w:t>Klassediagram</w:t>
       </w:r>
+    </w:p>
+    <w:p>
+      <w:pPr>
+        <w:rPr>
+          <w:rFonts w:asciiTheme="minorHAnsi" w:hAnsiTheme="minorHAnsi"/>
+        </w:rPr>
+      </w:pPr>
+    </w:p>
+    <w:p>
+      <w:pPr>
+        <w:rPr>
+          <w:rFonts w:asciiTheme="minorHAnsi" w:hAnsiTheme="minorHAnsi"/>
+        </w:rPr>
+      </w:pPr>
       <w:bookmarkStart w:id="3" w:name="_GoBack"/>
+      <w:r>
+        <w:rPr>
+          <w:noProof/>
+          <w:lang w:eastAsia="nl-NL"/>
+        </w:rPr>
+        <w:drawing>
+          <wp:inline distT="0" distB="0" distL="0" distR="0" wp14:anchorId="210890F3" wp14:editId="02EC01F2">
+            <wp:extent cx="5278120" cy="4465955"/>
+            <wp:effectExtent l="0" t="0" r="0" b="0"/>
+            <wp:docPr id="5" name="Afbeelding 5"/>
+            <wp:cNvGraphicFramePr>
+              <a:graphicFrameLocks xmlns:a="http://schemas.openxmlformats.org/drawingml/2006/main" noChangeAspect="1"/>
+            </wp:cNvGraphicFramePr>
+            <a:graphic xmlns:a="http://schemas.openxmlformats.org/drawingml/2006/main">
+              <a:graphicData uri="http://schemas.openxmlformats.org/drawingml/2006/picture">
+                <pic:pic xmlns:pic="http://schemas.openxmlformats.org/drawingml/2006/picture">
+                  <pic:nvPicPr>
+                    <pic:cNvPr id="1" name=""/>
+                    <pic:cNvPicPr/>
+                  </pic:nvPicPr>
+                  <pic:blipFill>
+                    <a:blip r:embed="rId13"/>
+                    <a:stretch>
+                      <a:fillRect/>
+                    </a:stretch>
+                  </pic:blipFill>
+                  <pic:spPr>
+                    <a:xfrm>
+                      <a:off x="0" y="0"/>
+                      <a:ext cx="5278120" cy="4465955"/>
+                    </a:xfrm>
+                    <a:prstGeom prst="rect">
+                      <a:avLst/>
+                    </a:prstGeom>
+                  </pic:spPr>
+                </pic:pic>
+              </a:graphicData>
+            </a:graphic>
+          </wp:inline>
+        </w:drawing>
+      </w:r>
       <w:bookmarkEnd w:id="3"/>
     </w:p>
-    <w:p/>
-    <w:p>
-      <w:pPr>
-        <w:rPr>
-          <w:rFonts w:ascii="Calibri" w:hAnsi="Calibri"/>
-        </w:rPr>
-      </w:pPr>
-    </w:p>
     <w:sectPr>
-      <w:footerReference w:type="even" r:id="rId8"/>
-      <w:footerReference w:type="default" r:id="rId9"/>
+      <w:footerReference w:type="even" r:id="rId14"/>
+      <w:footerReference w:type="default" r:id="rId15"/>
       <w:pgSz w:w="11906" w:h="16838"/>
       <w:pgMar w:top="1440" w:right="1797" w:bottom="1440" w:left="1797" w:header="709" w:footer="709" w:gutter="0"/>
       <w:cols w:space="708"/>
@@ -1860,7 +2381,7 @@
         <w:rStyle w:val="Paginanummer"/>
         <w:noProof/>
       </w:rPr>
-      <w:t>6</w:t>
+      <w:t>8</w:t>
     </w:r>
     <w:r>
       <w:rPr>
@@ -4865,7 +5386,7 @@
 </file>
 
 <file path=customXml/itemProps1.xml><?xml version="1.0" encoding="utf-8"?>
-<ds:datastoreItem xmlns:ds="http://schemas.openxmlformats.org/officeDocument/2006/customXml" ds:itemID="{004D4F84-3293-4B75-9EC5-6D0A41011CC5}">
+<ds:datastoreItem xmlns:ds="http://schemas.openxmlformats.org/officeDocument/2006/customXml" ds:itemID="{3B912118-78EE-4B30-9DB0-91231771F791}">
   <ds:schemaRefs>
     <ds:schemaRef ds:uri="http://schemas.openxmlformats.org/officeDocument/2006/bibliography"/>
   </ds:schemaRefs>

</xml_diff>

<commit_message>
Changed documents and form design
</commit_message>
<xml_diff>
--- a/Documents/Ontwerp document.docx
+++ b/Documents/Ontwerp document.docx
@@ -613,11 +613,10 @@
         </w:rPr>
         <w:fldChar w:fldCharType="separate"/>
       </w:r>
-      <w:hyperlink w:anchor="_Toc390628054" w:history="1">
+      <w:hyperlink w:anchor="_Toc390959248" w:history="1">
         <w:r>
           <w:rPr>
             <w:rStyle w:val="Hyperlink"/>
-            <w:rFonts w:asciiTheme="minorHAnsi" w:hAnsiTheme="minorHAnsi"/>
             <w:noProof/>
           </w:rPr>
           <w:t>1.</w:t>
@@ -637,14 +636,12 @@
         <w:r>
           <w:rPr>
             <w:rStyle w:val="Hyperlink"/>
-            <w:rFonts w:asciiTheme="minorHAnsi" w:hAnsiTheme="minorHAnsi"/>
-            <w:noProof/>
-          </w:rPr>
-          <w:t>Inleiding:</w:t>
-        </w:r>
-        <w:r>
-          <w:rPr>
-            <w:rFonts w:asciiTheme="minorHAnsi" w:hAnsiTheme="minorHAnsi"/>
+            <w:noProof/>
+          </w:rPr>
+          <w:t>Interfaces</w:t>
+        </w:r>
+        <w:r>
+          <w:rPr>
             <w:noProof/>
             <w:webHidden/>
           </w:rPr>
@@ -652,7 +649,6 @@
         </w:r>
         <w:r>
           <w:rPr>
-            <w:rFonts w:asciiTheme="minorHAnsi" w:hAnsiTheme="minorHAnsi"/>
             <w:noProof/>
             <w:webHidden/>
           </w:rPr>
@@ -660,22 +656,19 @@
         </w:r>
         <w:r>
           <w:rPr>
-            <w:rFonts w:asciiTheme="minorHAnsi" w:hAnsiTheme="minorHAnsi"/>
             <w:noProof/>
             <w:webHidden/>
           </w:rPr>
-          <w:instrText xml:space="preserve"> PAGEREF _Toc390628054 \h </w:instrText>
-        </w:r>
-        <w:r>
-          <w:rPr>
-            <w:rFonts w:asciiTheme="minorHAnsi" w:hAnsiTheme="minorHAnsi"/>
+          <w:instrText xml:space="preserve"> PAGEREF _Toc390959248 \h </w:instrText>
+        </w:r>
+        <w:r>
+          <w:rPr>
             <w:noProof/>
             <w:webHidden/>
           </w:rPr>
         </w:r>
         <w:r>
           <w:rPr>
-            <w:rFonts w:asciiTheme="minorHAnsi" w:hAnsiTheme="minorHAnsi"/>
             <w:noProof/>
             <w:webHidden/>
           </w:rPr>
@@ -683,7 +676,6 @@
         </w:r>
         <w:r>
           <w:rPr>
-            <w:rFonts w:asciiTheme="minorHAnsi" w:hAnsiTheme="minorHAnsi"/>
             <w:noProof/>
             <w:webHidden/>
           </w:rPr>
@@ -691,7 +683,98 @@
         </w:r>
         <w:r>
           <w:rPr>
-            <w:rFonts w:asciiTheme="minorHAnsi" w:hAnsiTheme="minorHAnsi"/>
+            <w:noProof/>
+            <w:webHidden/>
+          </w:rPr>
+          <w:fldChar w:fldCharType="end"/>
+        </w:r>
+      </w:hyperlink>
+    </w:p>
+    <w:p>
+      <w:pPr>
+        <w:pStyle w:val="Inhopg2"/>
+        <w:tabs>
+          <w:tab w:val="left" w:pos="720"/>
+          <w:tab w:val="right" w:leader="dot" w:pos="8302"/>
+        </w:tabs>
+        <w:rPr>
+          <w:rFonts w:asciiTheme="minorHAnsi" w:eastAsiaTheme="minorEastAsia" w:hAnsiTheme="minorHAnsi" w:cstheme="minorBidi"/>
+          <w:b w:val="0"/>
+          <w:noProof/>
+          <w:sz w:val="22"/>
+          <w:szCs w:val="22"/>
+          <w:lang w:eastAsia="nl-NL"/>
+        </w:rPr>
+      </w:pPr>
+      <w:hyperlink w:anchor="_Toc390959249" w:history="1">
+        <w:r>
+          <w:rPr>
+            <w:rStyle w:val="Hyperlink"/>
+            <w:noProof/>
+          </w:rPr>
+          <w:t>1.1.</w:t>
+        </w:r>
+        <w:r>
+          <w:rPr>
+            <w:rFonts w:asciiTheme="minorHAnsi" w:eastAsiaTheme="minorEastAsia" w:hAnsiTheme="minorHAnsi" w:cstheme="minorBidi"/>
+            <w:b w:val="0"/>
+            <w:noProof/>
+            <w:sz w:val="22"/>
+            <w:szCs w:val="22"/>
+            <w:lang w:eastAsia="nl-NL"/>
+          </w:rPr>
+          <w:tab/>
+        </w:r>
+        <w:r>
+          <w:rPr>
+            <w:rStyle w:val="Hyperlink"/>
+            <w:noProof/>
+          </w:rPr>
+          <w:t>Windows applicatie</w:t>
+        </w:r>
+        <w:r>
+          <w:rPr>
+            <w:noProof/>
+            <w:webHidden/>
+          </w:rPr>
+          <w:tab/>
+        </w:r>
+        <w:r>
+          <w:rPr>
+            <w:noProof/>
+            <w:webHidden/>
+          </w:rPr>
+          <w:fldChar w:fldCharType="begin"/>
+        </w:r>
+        <w:r>
+          <w:rPr>
+            <w:noProof/>
+            <w:webHidden/>
+          </w:rPr>
+          <w:instrText xml:space="preserve"> PAGEREF _Toc390959249 \h </w:instrText>
+        </w:r>
+        <w:r>
+          <w:rPr>
+            <w:noProof/>
+            <w:webHidden/>
+          </w:rPr>
+        </w:r>
+        <w:r>
+          <w:rPr>
+            <w:noProof/>
+            <w:webHidden/>
+          </w:rPr>
+          <w:fldChar w:fldCharType="separate"/>
+        </w:r>
+        <w:r>
+          <w:rPr>
+            <w:noProof/>
+            <w:webHidden/>
+          </w:rPr>
+          <w:t>3</w:t>
+        </w:r>
+        <w:r>
+          <w:rPr>
             <w:noProof/>
             <w:webHidden/>
           </w:rPr>
@@ -716,11 +799,10 @@
           <w:lang w:eastAsia="nl-NL"/>
         </w:rPr>
       </w:pPr>
-      <w:hyperlink w:anchor="_Toc390628055" w:history="1">
+      <w:hyperlink w:anchor="_Toc390959250" w:history="1">
         <w:r>
           <w:rPr>
             <w:rStyle w:val="Hyperlink"/>
-            <w:rFonts w:asciiTheme="minorHAnsi" w:hAnsiTheme="minorHAnsi"/>
             <w:noProof/>
           </w:rPr>
           <w:t>2.</w:t>
@@ -740,14 +822,14 @@
         <w:r>
           <w:rPr>
             <w:rStyle w:val="Hyperlink"/>
-            <w:rFonts w:asciiTheme="minorHAnsi" w:hAnsiTheme="minorHAnsi"/>
-            <w:noProof/>
-          </w:rPr>
-          <w:t>Algemene informatie over het project</w:t>
-        </w:r>
-        <w:r>
-          <w:rPr>
-            <w:rFonts w:asciiTheme="minorHAnsi" w:hAnsiTheme="minorHAnsi"/>
+            <w:noProof/>
+          </w:rPr>
+          <w:t>ERD</w:t>
+        </w:r>
+        <w:bookmarkStart w:id="1" w:name="_GoBack"/>
+        <w:bookmarkEnd w:id="1"/>
+        <w:r>
+          <w:rPr>
             <w:noProof/>
             <w:webHidden/>
           </w:rPr>
@@ -755,7 +837,6 @@
         </w:r>
         <w:r>
           <w:rPr>
-            <w:rFonts w:asciiTheme="minorHAnsi" w:hAnsiTheme="minorHAnsi"/>
             <w:noProof/>
             <w:webHidden/>
           </w:rPr>
@@ -763,22 +844,19 @@
         </w:r>
         <w:r>
           <w:rPr>
-            <w:rFonts w:asciiTheme="minorHAnsi" w:hAnsiTheme="minorHAnsi"/>
             <w:noProof/>
             <w:webHidden/>
           </w:rPr>
-          <w:instrText xml:space="preserve"> PAGEREF _Toc390628055 \h </w:instrText>
-        </w:r>
-        <w:r>
-          <w:rPr>
-            <w:rFonts w:asciiTheme="minorHAnsi" w:hAnsiTheme="minorHAnsi"/>
+          <w:instrText xml:space="preserve"> PAGEREF _Toc390959250 \h </w:instrText>
+        </w:r>
+        <w:r>
+          <w:rPr>
             <w:noProof/>
             <w:webHidden/>
           </w:rPr>
         </w:r>
         <w:r>
           <w:rPr>
-            <w:rFonts w:asciiTheme="minorHAnsi" w:hAnsiTheme="minorHAnsi"/>
             <w:noProof/>
             <w:webHidden/>
           </w:rPr>
@@ -786,217 +864,13 @@
         </w:r>
         <w:r>
           <w:rPr>
-            <w:rFonts w:asciiTheme="minorHAnsi" w:hAnsiTheme="minorHAnsi"/>
             <w:noProof/>
             <w:webHidden/>
           </w:rPr>
-          <w:t>3</w:t>
-        </w:r>
-        <w:r>
-          <w:rPr>
-            <w:rFonts w:asciiTheme="minorHAnsi" w:hAnsiTheme="minorHAnsi"/>
-            <w:noProof/>
-            <w:webHidden/>
-          </w:rPr>
-          <w:fldChar w:fldCharType="end"/>
-        </w:r>
-      </w:hyperlink>
-    </w:p>
-    <w:p>
-      <w:pPr>
-        <w:pStyle w:val="Inhopg2"/>
-        <w:tabs>
-          <w:tab w:val="left" w:pos="720"/>
-          <w:tab w:val="right" w:leader="dot" w:pos="8302"/>
-        </w:tabs>
-        <w:rPr>
-          <w:rFonts w:asciiTheme="minorHAnsi" w:eastAsiaTheme="minorEastAsia" w:hAnsiTheme="minorHAnsi" w:cstheme="minorBidi"/>
-          <w:b w:val="0"/>
-          <w:noProof/>
-          <w:sz w:val="22"/>
-          <w:szCs w:val="22"/>
-          <w:lang w:eastAsia="nl-NL"/>
-        </w:rPr>
-      </w:pPr>
-      <w:hyperlink w:anchor="_Toc390628056" w:history="1">
-        <w:r>
-          <w:rPr>
-            <w:rStyle w:val="Hyperlink"/>
-            <w:rFonts w:asciiTheme="minorHAnsi" w:hAnsiTheme="minorHAnsi"/>
-            <w:noProof/>
-          </w:rPr>
-          <w:t>2.1.</w:t>
-        </w:r>
-        <w:r>
-          <w:rPr>
-            <w:rFonts w:asciiTheme="minorHAnsi" w:eastAsiaTheme="minorEastAsia" w:hAnsiTheme="minorHAnsi" w:cstheme="minorBidi"/>
-            <w:b w:val="0"/>
-            <w:noProof/>
-            <w:sz w:val="22"/>
-            <w:szCs w:val="22"/>
-            <w:lang w:eastAsia="nl-NL"/>
-          </w:rPr>
-          <w:tab/>
-        </w:r>
-        <w:r>
-          <w:rPr>
-            <w:rStyle w:val="Hyperlink"/>
-            <w:rFonts w:asciiTheme="minorHAnsi" w:hAnsiTheme="minorHAnsi"/>
-            <w:noProof/>
-          </w:rPr>
-          <w:t>Situatieschets en probleemstelling project</w:t>
-        </w:r>
-        <w:r>
-          <w:rPr>
-            <w:rFonts w:asciiTheme="minorHAnsi" w:hAnsiTheme="minorHAnsi"/>
-            <w:noProof/>
-            <w:webHidden/>
-          </w:rPr>
-          <w:tab/>
-        </w:r>
-        <w:r>
-          <w:rPr>
-            <w:rFonts w:asciiTheme="minorHAnsi" w:hAnsiTheme="minorHAnsi"/>
-            <w:noProof/>
-            <w:webHidden/>
-          </w:rPr>
-          <w:fldChar w:fldCharType="begin"/>
-        </w:r>
-        <w:r>
-          <w:rPr>
-            <w:rFonts w:asciiTheme="minorHAnsi" w:hAnsiTheme="minorHAnsi"/>
-            <w:noProof/>
-            <w:webHidden/>
-          </w:rPr>
-          <w:instrText xml:space="preserve"> PAGEREF _Toc390628056 \h </w:instrText>
-        </w:r>
-        <w:r>
-          <w:rPr>
-            <w:rFonts w:asciiTheme="minorHAnsi" w:hAnsiTheme="minorHAnsi"/>
-            <w:noProof/>
-            <w:webHidden/>
-          </w:rPr>
-        </w:r>
-        <w:r>
-          <w:rPr>
-            <w:rFonts w:asciiTheme="minorHAnsi" w:hAnsiTheme="minorHAnsi"/>
-            <w:noProof/>
-            <w:webHidden/>
-          </w:rPr>
-          <w:fldChar w:fldCharType="separate"/>
-        </w:r>
-        <w:r>
-          <w:rPr>
-            <w:rFonts w:asciiTheme="minorHAnsi" w:hAnsiTheme="minorHAnsi"/>
-            <w:noProof/>
-            <w:webHidden/>
-          </w:rPr>
-          <w:t>3</w:t>
-        </w:r>
-        <w:r>
-          <w:rPr>
-            <w:rFonts w:asciiTheme="minorHAnsi" w:hAnsiTheme="minorHAnsi"/>
-            <w:noProof/>
-            <w:webHidden/>
-          </w:rPr>
-          <w:fldChar w:fldCharType="end"/>
-        </w:r>
-      </w:hyperlink>
-    </w:p>
-    <w:p>
-      <w:pPr>
-        <w:pStyle w:val="Inhopg2"/>
-        <w:tabs>
-          <w:tab w:val="left" w:pos="720"/>
-          <w:tab w:val="right" w:leader="dot" w:pos="8302"/>
-        </w:tabs>
-        <w:rPr>
-          <w:rFonts w:asciiTheme="minorHAnsi" w:eastAsiaTheme="minorEastAsia" w:hAnsiTheme="minorHAnsi" w:cstheme="minorBidi"/>
-          <w:b w:val="0"/>
-          <w:noProof/>
-          <w:sz w:val="22"/>
-          <w:szCs w:val="22"/>
-          <w:lang w:eastAsia="nl-NL"/>
-        </w:rPr>
-      </w:pPr>
-      <w:hyperlink w:anchor="_Toc390628057" w:history="1">
-        <w:r>
-          <w:rPr>
-            <w:rStyle w:val="Hyperlink"/>
-            <w:rFonts w:asciiTheme="minorHAnsi" w:hAnsiTheme="minorHAnsi"/>
-            <w:noProof/>
-          </w:rPr>
-          <w:t>2.2.</w:t>
-        </w:r>
-        <w:r>
-          <w:rPr>
-            <w:rFonts w:asciiTheme="minorHAnsi" w:eastAsiaTheme="minorEastAsia" w:hAnsiTheme="minorHAnsi" w:cstheme="minorBidi"/>
-            <w:b w:val="0"/>
-            <w:noProof/>
-            <w:sz w:val="22"/>
-            <w:szCs w:val="22"/>
-            <w:lang w:eastAsia="nl-NL"/>
-          </w:rPr>
-          <w:tab/>
-        </w:r>
-        <w:r>
-          <w:rPr>
-            <w:rStyle w:val="Hyperlink"/>
-            <w:rFonts w:asciiTheme="minorHAnsi" w:hAnsiTheme="minorHAnsi"/>
-            <w:noProof/>
-          </w:rPr>
-          <w:t>Projectopdracht</w:t>
-        </w:r>
-        <w:r>
-          <w:rPr>
-            <w:rFonts w:asciiTheme="minorHAnsi" w:hAnsiTheme="minorHAnsi"/>
-            <w:noProof/>
-            <w:webHidden/>
-          </w:rPr>
-          <w:tab/>
-        </w:r>
-        <w:r>
-          <w:rPr>
-            <w:rFonts w:asciiTheme="minorHAnsi" w:hAnsiTheme="minorHAnsi"/>
-            <w:noProof/>
-            <w:webHidden/>
-          </w:rPr>
-          <w:fldChar w:fldCharType="begin"/>
-        </w:r>
-        <w:r>
-          <w:rPr>
-            <w:rFonts w:asciiTheme="minorHAnsi" w:hAnsiTheme="minorHAnsi"/>
-            <w:noProof/>
-            <w:webHidden/>
-          </w:rPr>
-          <w:instrText xml:space="preserve"> PAGEREF _Toc390628057 \h </w:instrText>
-        </w:r>
-        <w:r>
-          <w:rPr>
-            <w:rFonts w:asciiTheme="minorHAnsi" w:hAnsiTheme="minorHAnsi"/>
-            <w:noProof/>
-            <w:webHidden/>
-          </w:rPr>
-        </w:r>
-        <w:r>
-          <w:rPr>
-            <w:rFonts w:asciiTheme="minorHAnsi" w:hAnsiTheme="minorHAnsi"/>
-            <w:noProof/>
-            <w:webHidden/>
-          </w:rPr>
-          <w:fldChar w:fldCharType="separate"/>
-        </w:r>
-        <w:r>
-          <w:rPr>
-            <w:rFonts w:asciiTheme="minorHAnsi" w:hAnsiTheme="minorHAnsi"/>
-            <w:noProof/>
-            <w:webHidden/>
-          </w:rPr>
-          <w:t>3</w:t>
-        </w:r>
-        <w:r>
-          <w:rPr>
-            <w:rFonts w:asciiTheme="minorHAnsi" w:hAnsiTheme="minorHAnsi"/>
+          <w:t>4</w:t>
+        </w:r>
+        <w:r>
+          <w:rPr>
             <w:noProof/>
             <w:webHidden/>
           </w:rPr>
@@ -1021,11 +895,10 @@
           <w:lang w:eastAsia="nl-NL"/>
         </w:rPr>
       </w:pPr>
-      <w:hyperlink w:anchor="_Toc390628058" w:history="1">
+      <w:hyperlink w:anchor="_Toc390959251" w:history="1">
         <w:r>
           <w:rPr>
             <w:rStyle w:val="Hyperlink"/>
-            <w:rFonts w:asciiTheme="minorHAnsi" w:hAnsiTheme="minorHAnsi"/>
             <w:noProof/>
           </w:rPr>
           <w:t>3.</w:t>
@@ -1045,14 +918,12 @@
         <w:r>
           <w:rPr>
             <w:rStyle w:val="Hyperlink"/>
-            <w:rFonts w:asciiTheme="minorHAnsi" w:hAnsiTheme="minorHAnsi"/>
-            <w:noProof/>
-          </w:rPr>
-          <w:t>Inrichting van het project</w:t>
-        </w:r>
-        <w:r>
-          <w:rPr>
-            <w:rFonts w:asciiTheme="minorHAnsi" w:hAnsiTheme="minorHAnsi"/>
+            <w:noProof/>
+          </w:rPr>
+          <w:t>Database ontwerp</w:t>
+        </w:r>
+        <w:r>
+          <w:rPr>
             <w:noProof/>
             <w:webHidden/>
           </w:rPr>
@@ -1060,7 +931,6 @@
         </w:r>
         <w:r>
           <w:rPr>
-            <w:rFonts w:asciiTheme="minorHAnsi" w:hAnsiTheme="minorHAnsi"/>
             <w:noProof/>
             <w:webHidden/>
           </w:rPr>
@@ -1068,22 +938,19 @@
         </w:r>
         <w:r>
           <w:rPr>
-            <w:rFonts w:asciiTheme="minorHAnsi" w:hAnsiTheme="minorHAnsi"/>
             <w:noProof/>
             <w:webHidden/>
           </w:rPr>
-          <w:instrText xml:space="preserve"> PAGEREF _Toc390628058 \h </w:instrText>
-        </w:r>
-        <w:r>
-          <w:rPr>
-            <w:rFonts w:asciiTheme="minorHAnsi" w:hAnsiTheme="minorHAnsi"/>
+          <w:instrText xml:space="preserve"> PAGEREF _Toc390959251 \h </w:instrText>
+        </w:r>
+        <w:r>
+          <w:rPr>
             <w:noProof/>
             <w:webHidden/>
           </w:rPr>
         </w:r>
         <w:r>
           <w:rPr>
-            <w:rFonts w:asciiTheme="minorHAnsi" w:hAnsiTheme="minorHAnsi"/>
             <w:noProof/>
             <w:webHidden/>
           </w:rPr>
@@ -1091,520 +958,13 @@
         </w:r>
         <w:r>
           <w:rPr>
-            <w:rFonts w:asciiTheme="minorHAnsi" w:hAnsiTheme="minorHAnsi"/>
             <w:noProof/>
             <w:webHidden/>
           </w:rPr>
-          <w:t>4</w:t>
-        </w:r>
-        <w:r>
-          <w:rPr>
-            <w:rFonts w:asciiTheme="minorHAnsi" w:hAnsiTheme="minorHAnsi"/>
-            <w:noProof/>
-            <w:webHidden/>
-          </w:rPr>
-          <w:fldChar w:fldCharType="end"/>
-        </w:r>
-      </w:hyperlink>
-    </w:p>
-    <w:p>
-      <w:pPr>
-        <w:pStyle w:val="Inhopg2"/>
-        <w:tabs>
-          <w:tab w:val="left" w:pos="720"/>
-          <w:tab w:val="right" w:leader="dot" w:pos="8302"/>
-        </w:tabs>
-        <w:rPr>
-          <w:rFonts w:asciiTheme="minorHAnsi" w:eastAsiaTheme="minorEastAsia" w:hAnsiTheme="minorHAnsi" w:cstheme="minorBidi"/>
-          <w:b w:val="0"/>
-          <w:noProof/>
-          <w:sz w:val="22"/>
-          <w:szCs w:val="22"/>
-          <w:lang w:eastAsia="nl-NL"/>
-        </w:rPr>
-      </w:pPr>
-      <w:hyperlink w:anchor="_Toc390628059" w:history="1">
-        <w:r>
-          <w:rPr>
-            <w:rStyle w:val="Hyperlink"/>
-            <w:rFonts w:asciiTheme="minorHAnsi" w:hAnsiTheme="minorHAnsi"/>
-            <w:noProof/>
-          </w:rPr>
-          <w:t>3.1.</w:t>
-        </w:r>
-        <w:r>
-          <w:rPr>
-            <w:rFonts w:asciiTheme="minorHAnsi" w:eastAsiaTheme="minorEastAsia" w:hAnsiTheme="minorHAnsi" w:cstheme="minorBidi"/>
-            <w:b w:val="0"/>
-            <w:noProof/>
-            <w:sz w:val="22"/>
-            <w:szCs w:val="22"/>
-            <w:lang w:eastAsia="nl-NL"/>
-          </w:rPr>
-          <w:tab/>
-        </w:r>
-        <w:r>
-          <w:rPr>
-            <w:rStyle w:val="Hyperlink"/>
-            <w:rFonts w:asciiTheme="minorHAnsi" w:hAnsiTheme="minorHAnsi"/>
-            <w:noProof/>
-          </w:rPr>
-          <w:t>Initatiefase:</w:t>
-        </w:r>
-        <w:r>
-          <w:rPr>
-            <w:rFonts w:asciiTheme="minorHAnsi" w:hAnsiTheme="minorHAnsi"/>
-            <w:noProof/>
-            <w:webHidden/>
-          </w:rPr>
-          <w:tab/>
-        </w:r>
-        <w:r>
-          <w:rPr>
-            <w:rFonts w:asciiTheme="minorHAnsi" w:hAnsiTheme="minorHAnsi"/>
-            <w:noProof/>
-            <w:webHidden/>
-          </w:rPr>
-          <w:fldChar w:fldCharType="begin"/>
-        </w:r>
-        <w:r>
-          <w:rPr>
-            <w:rFonts w:asciiTheme="minorHAnsi" w:hAnsiTheme="minorHAnsi"/>
-            <w:noProof/>
-            <w:webHidden/>
-          </w:rPr>
-          <w:instrText xml:space="preserve"> PAGEREF _Toc390628059 \h </w:instrText>
-        </w:r>
-        <w:r>
-          <w:rPr>
-            <w:rFonts w:asciiTheme="minorHAnsi" w:hAnsiTheme="minorHAnsi"/>
-            <w:noProof/>
-            <w:webHidden/>
-          </w:rPr>
-        </w:r>
-        <w:r>
-          <w:rPr>
-            <w:rFonts w:asciiTheme="minorHAnsi" w:hAnsiTheme="minorHAnsi"/>
-            <w:noProof/>
-            <w:webHidden/>
-          </w:rPr>
-          <w:fldChar w:fldCharType="separate"/>
-        </w:r>
-        <w:r>
-          <w:rPr>
-            <w:rFonts w:asciiTheme="minorHAnsi" w:hAnsiTheme="minorHAnsi"/>
-            <w:noProof/>
-            <w:webHidden/>
-          </w:rPr>
-          <w:t>4</w:t>
-        </w:r>
-        <w:r>
-          <w:rPr>
-            <w:rFonts w:asciiTheme="minorHAnsi" w:hAnsiTheme="minorHAnsi"/>
-            <w:noProof/>
-            <w:webHidden/>
-          </w:rPr>
-          <w:fldChar w:fldCharType="end"/>
-        </w:r>
-      </w:hyperlink>
-    </w:p>
-    <w:p>
-      <w:pPr>
-        <w:pStyle w:val="Inhopg2"/>
-        <w:tabs>
-          <w:tab w:val="left" w:pos="720"/>
-          <w:tab w:val="right" w:leader="dot" w:pos="8302"/>
-        </w:tabs>
-        <w:rPr>
-          <w:rFonts w:asciiTheme="minorHAnsi" w:eastAsiaTheme="minorEastAsia" w:hAnsiTheme="minorHAnsi" w:cstheme="minorBidi"/>
-          <w:b w:val="0"/>
-          <w:noProof/>
-          <w:sz w:val="22"/>
-          <w:szCs w:val="22"/>
-          <w:lang w:eastAsia="nl-NL"/>
-        </w:rPr>
-      </w:pPr>
-      <w:hyperlink w:anchor="_Toc390628060" w:history="1">
-        <w:r>
-          <w:rPr>
-            <w:rStyle w:val="Hyperlink"/>
-            <w:rFonts w:asciiTheme="minorHAnsi" w:hAnsiTheme="minorHAnsi"/>
-            <w:noProof/>
-          </w:rPr>
-          <w:t>3.2.</w:t>
-        </w:r>
-        <w:r>
-          <w:rPr>
-            <w:rFonts w:asciiTheme="minorHAnsi" w:eastAsiaTheme="minorEastAsia" w:hAnsiTheme="minorHAnsi" w:cstheme="minorBidi"/>
-            <w:b w:val="0"/>
-            <w:noProof/>
-            <w:sz w:val="22"/>
-            <w:szCs w:val="22"/>
-            <w:lang w:eastAsia="nl-NL"/>
-          </w:rPr>
-          <w:tab/>
-        </w:r>
-        <w:r>
-          <w:rPr>
-            <w:rStyle w:val="Hyperlink"/>
-            <w:rFonts w:asciiTheme="minorHAnsi" w:hAnsiTheme="minorHAnsi"/>
-            <w:noProof/>
-          </w:rPr>
-          <w:t>Definitiefase:</w:t>
-        </w:r>
-        <w:r>
-          <w:rPr>
-            <w:rFonts w:asciiTheme="minorHAnsi" w:hAnsiTheme="minorHAnsi"/>
-            <w:noProof/>
-            <w:webHidden/>
-          </w:rPr>
-          <w:tab/>
-        </w:r>
-        <w:r>
-          <w:rPr>
-            <w:rFonts w:asciiTheme="minorHAnsi" w:hAnsiTheme="minorHAnsi"/>
-            <w:noProof/>
-            <w:webHidden/>
-          </w:rPr>
-          <w:fldChar w:fldCharType="begin"/>
-        </w:r>
-        <w:r>
-          <w:rPr>
-            <w:rFonts w:asciiTheme="minorHAnsi" w:hAnsiTheme="minorHAnsi"/>
-            <w:noProof/>
-            <w:webHidden/>
-          </w:rPr>
-          <w:instrText xml:space="preserve"> PAGEREF _Toc390628060 \h </w:instrText>
-        </w:r>
-        <w:r>
-          <w:rPr>
-            <w:rFonts w:asciiTheme="minorHAnsi" w:hAnsiTheme="minorHAnsi"/>
-            <w:noProof/>
-            <w:webHidden/>
-          </w:rPr>
-        </w:r>
-        <w:r>
-          <w:rPr>
-            <w:rFonts w:asciiTheme="minorHAnsi" w:hAnsiTheme="minorHAnsi"/>
-            <w:noProof/>
-            <w:webHidden/>
-          </w:rPr>
-          <w:fldChar w:fldCharType="separate"/>
-        </w:r>
-        <w:r>
-          <w:rPr>
-            <w:rFonts w:asciiTheme="minorHAnsi" w:hAnsiTheme="minorHAnsi"/>
-            <w:noProof/>
-            <w:webHidden/>
-          </w:rPr>
-          <w:t>4</w:t>
-        </w:r>
-        <w:r>
-          <w:rPr>
-            <w:rFonts w:asciiTheme="minorHAnsi" w:hAnsiTheme="minorHAnsi"/>
-            <w:noProof/>
-            <w:webHidden/>
-          </w:rPr>
-          <w:fldChar w:fldCharType="end"/>
-        </w:r>
-      </w:hyperlink>
-    </w:p>
-    <w:p>
-      <w:pPr>
-        <w:pStyle w:val="Inhopg2"/>
-        <w:tabs>
-          <w:tab w:val="left" w:pos="720"/>
-          <w:tab w:val="right" w:leader="dot" w:pos="8302"/>
-        </w:tabs>
-        <w:rPr>
-          <w:rFonts w:asciiTheme="minorHAnsi" w:eastAsiaTheme="minorEastAsia" w:hAnsiTheme="minorHAnsi" w:cstheme="minorBidi"/>
-          <w:b w:val="0"/>
-          <w:noProof/>
-          <w:sz w:val="22"/>
-          <w:szCs w:val="22"/>
-          <w:lang w:eastAsia="nl-NL"/>
-        </w:rPr>
-      </w:pPr>
-      <w:hyperlink w:anchor="_Toc390628061" w:history="1">
-        <w:r>
-          <w:rPr>
-            <w:rStyle w:val="Hyperlink"/>
-            <w:rFonts w:asciiTheme="minorHAnsi" w:hAnsiTheme="minorHAnsi"/>
-            <w:noProof/>
-          </w:rPr>
-          <w:t>3.3.</w:t>
-        </w:r>
-        <w:r>
-          <w:rPr>
-            <w:rFonts w:asciiTheme="minorHAnsi" w:eastAsiaTheme="minorEastAsia" w:hAnsiTheme="minorHAnsi" w:cstheme="minorBidi"/>
-            <w:b w:val="0"/>
-            <w:noProof/>
-            <w:sz w:val="22"/>
-            <w:szCs w:val="22"/>
-            <w:lang w:eastAsia="nl-NL"/>
-          </w:rPr>
-          <w:tab/>
-        </w:r>
-        <w:r>
-          <w:rPr>
-            <w:rStyle w:val="Hyperlink"/>
-            <w:rFonts w:asciiTheme="minorHAnsi" w:hAnsiTheme="minorHAnsi"/>
-            <w:noProof/>
-          </w:rPr>
-          <w:t>Ontwerpfase:</w:t>
-        </w:r>
-        <w:r>
-          <w:rPr>
-            <w:rFonts w:asciiTheme="minorHAnsi" w:hAnsiTheme="minorHAnsi"/>
-            <w:noProof/>
-            <w:webHidden/>
-          </w:rPr>
-          <w:tab/>
-        </w:r>
-        <w:r>
-          <w:rPr>
-            <w:rFonts w:asciiTheme="minorHAnsi" w:hAnsiTheme="minorHAnsi"/>
-            <w:noProof/>
-            <w:webHidden/>
-          </w:rPr>
-          <w:fldChar w:fldCharType="begin"/>
-        </w:r>
-        <w:r>
-          <w:rPr>
-            <w:rFonts w:asciiTheme="minorHAnsi" w:hAnsiTheme="minorHAnsi"/>
-            <w:noProof/>
-            <w:webHidden/>
-          </w:rPr>
-          <w:instrText xml:space="preserve"> PAGEREF _Toc390628061 \h </w:instrText>
-        </w:r>
-        <w:r>
-          <w:rPr>
-            <w:rFonts w:asciiTheme="minorHAnsi" w:hAnsiTheme="minorHAnsi"/>
-            <w:noProof/>
-            <w:webHidden/>
-          </w:rPr>
-        </w:r>
-        <w:r>
-          <w:rPr>
-            <w:rFonts w:asciiTheme="minorHAnsi" w:hAnsiTheme="minorHAnsi"/>
-            <w:noProof/>
-            <w:webHidden/>
-          </w:rPr>
-          <w:fldChar w:fldCharType="separate"/>
-        </w:r>
-        <w:r>
-          <w:rPr>
-            <w:rFonts w:asciiTheme="minorHAnsi" w:hAnsiTheme="minorHAnsi"/>
-            <w:noProof/>
-            <w:webHidden/>
-          </w:rPr>
-          <w:t>6</w:t>
-        </w:r>
-        <w:r>
-          <w:rPr>
-            <w:rFonts w:asciiTheme="minorHAnsi" w:hAnsiTheme="minorHAnsi"/>
-            <w:noProof/>
-            <w:webHidden/>
-          </w:rPr>
-          <w:fldChar w:fldCharType="end"/>
-        </w:r>
-      </w:hyperlink>
-    </w:p>
-    <w:p>
-      <w:pPr>
-        <w:pStyle w:val="Inhopg2"/>
-        <w:tabs>
-          <w:tab w:val="left" w:pos="720"/>
-          <w:tab w:val="right" w:leader="dot" w:pos="8302"/>
-        </w:tabs>
-        <w:rPr>
-          <w:rFonts w:asciiTheme="minorHAnsi" w:eastAsiaTheme="minorEastAsia" w:hAnsiTheme="minorHAnsi" w:cstheme="minorBidi"/>
-          <w:b w:val="0"/>
-          <w:noProof/>
-          <w:sz w:val="22"/>
-          <w:szCs w:val="22"/>
-          <w:lang w:eastAsia="nl-NL"/>
-        </w:rPr>
-      </w:pPr>
-      <w:hyperlink w:anchor="_Toc390628062" w:history="1">
-        <w:r>
-          <w:rPr>
-            <w:rStyle w:val="Hyperlink"/>
-            <w:rFonts w:asciiTheme="minorHAnsi" w:hAnsiTheme="minorHAnsi"/>
-            <w:noProof/>
-          </w:rPr>
-          <w:t>3.4.</w:t>
-        </w:r>
-        <w:r>
-          <w:rPr>
-            <w:rFonts w:asciiTheme="minorHAnsi" w:eastAsiaTheme="minorEastAsia" w:hAnsiTheme="minorHAnsi" w:cstheme="minorBidi"/>
-            <w:b w:val="0"/>
-            <w:noProof/>
-            <w:sz w:val="22"/>
-            <w:szCs w:val="22"/>
-            <w:lang w:eastAsia="nl-NL"/>
-          </w:rPr>
-          <w:tab/>
-        </w:r>
-        <w:r>
-          <w:rPr>
-            <w:rStyle w:val="Hyperlink"/>
-            <w:rFonts w:asciiTheme="minorHAnsi" w:hAnsiTheme="minorHAnsi"/>
-            <w:noProof/>
-          </w:rPr>
-          <w:t>Realisatiefase:</w:t>
-        </w:r>
-        <w:r>
-          <w:rPr>
-            <w:rFonts w:asciiTheme="minorHAnsi" w:hAnsiTheme="minorHAnsi"/>
-            <w:noProof/>
-            <w:webHidden/>
-          </w:rPr>
-          <w:tab/>
-        </w:r>
-        <w:r>
-          <w:rPr>
-            <w:rFonts w:asciiTheme="minorHAnsi" w:hAnsiTheme="minorHAnsi"/>
-            <w:noProof/>
-            <w:webHidden/>
-          </w:rPr>
-          <w:fldChar w:fldCharType="begin"/>
-        </w:r>
-        <w:r>
-          <w:rPr>
-            <w:rFonts w:asciiTheme="minorHAnsi" w:hAnsiTheme="minorHAnsi"/>
-            <w:noProof/>
-            <w:webHidden/>
-          </w:rPr>
-          <w:instrText xml:space="preserve"> PAGEREF _Toc390628062 \h </w:instrText>
-        </w:r>
-        <w:r>
-          <w:rPr>
-            <w:rFonts w:asciiTheme="minorHAnsi" w:hAnsiTheme="minorHAnsi"/>
-            <w:noProof/>
-            <w:webHidden/>
-          </w:rPr>
-        </w:r>
-        <w:r>
-          <w:rPr>
-            <w:rFonts w:asciiTheme="minorHAnsi" w:hAnsiTheme="minorHAnsi"/>
-            <w:noProof/>
-            <w:webHidden/>
-          </w:rPr>
-          <w:fldChar w:fldCharType="separate"/>
-        </w:r>
-        <w:r>
-          <w:rPr>
-            <w:rFonts w:asciiTheme="minorHAnsi" w:hAnsiTheme="minorHAnsi"/>
-            <w:noProof/>
-            <w:webHidden/>
-          </w:rPr>
-          <w:t>7</w:t>
-        </w:r>
-        <w:r>
-          <w:rPr>
-            <w:rFonts w:asciiTheme="minorHAnsi" w:hAnsiTheme="minorHAnsi"/>
-            <w:noProof/>
-            <w:webHidden/>
-          </w:rPr>
-          <w:fldChar w:fldCharType="end"/>
-        </w:r>
-      </w:hyperlink>
-    </w:p>
-    <w:p>
-      <w:pPr>
-        <w:pStyle w:val="Inhopg2"/>
-        <w:tabs>
-          <w:tab w:val="left" w:pos="720"/>
-          <w:tab w:val="right" w:leader="dot" w:pos="8302"/>
-        </w:tabs>
-        <w:rPr>
-          <w:rFonts w:asciiTheme="minorHAnsi" w:eastAsiaTheme="minorEastAsia" w:hAnsiTheme="minorHAnsi" w:cstheme="minorBidi"/>
-          <w:b w:val="0"/>
-          <w:noProof/>
-          <w:sz w:val="22"/>
-          <w:szCs w:val="22"/>
-          <w:lang w:eastAsia="nl-NL"/>
-        </w:rPr>
-      </w:pPr>
-      <w:hyperlink w:anchor="_Toc390628063" w:history="1">
-        <w:r>
-          <w:rPr>
-            <w:rStyle w:val="Hyperlink"/>
-            <w:rFonts w:asciiTheme="minorHAnsi" w:hAnsiTheme="minorHAnsi"/>
-            <w:noProof/>
-          </w:rPr>
-          <w:t>3.5.</w:t>
-        </w:r>
-        <w:r>
-          <w:rPr>
-            <w:rFonts w:asciiTheme="minorHAnsi" w:eastAsiaTheme="minorEastAsia" w:hAnsiTheme="minorHAnsi" w:cstheme="minorBidi"/>
-            <w:b w:val="0"/>
-            <w:noProof/>
-            <w:sz w:val="22"/>
-            <w:szCs w:val="22"/>
-            <w:lang w:eastAsia="nl-NL"/>
-          </w:rPr>
-          <w:tab/>
-        </w:r>
-        <w:r>
-          <w:rPr>
-            <w:rStyle w:val="Hyperlink"/>
-            <w:rFonts w:asciiTheme="minorHAnsi" w:hAnsiTheme="minorHAnsi"/>
-            <w:noProof/>
-          </w:rPr>
-          <w:t>Nazorgfase:</w:t>
-        </w:r>
-        <w:r>
-          <w:rPr>
-            <w:rFonts w:asciiTheme="minorHAnsi" w:hAnsiTheme="minorHAnsi"/>
-            <w:noProof/>
-            <w:webHidden/>
-          </w:rPr>
-          <w:tab/>
-        </w:r>
-        <w:r>
-          <w:rPr>
-            <w:rFonts w:asciiTheme="minorHAnsi" w:hAnsiTheme="minorHAnsi"/>
-            <w:noProof/>
-            <w:webHidden/>
-          </w:rPr>
-          <w:fldChar w:fldCharType="begin"/>
-        </w:r>
-        <w:r>
-          <w:rPr>
-            <w:rFonts w:asciiTheme="minorHAnsi" w:hAnsiTheme="minorHAnsi"/>
-            <w:noProof/>
-            <w:webHidden/>
-          </w:rPr>
-          <w:instrText xml:space="preserve"> PAGEREF _Toc390628063 \h </w:instrText>
-        </w:r>
-        <w:r>
-          <w:rPr>
-            <w:rFonts w:asciiTheme="minorHAnsi" w:hAnsiTheme="minorHAnsi"/>
-            <w:noProof/>
-            <w:webHidden/>
-          </w:rPr>
-        </w:r>
-        <w:r>
-          <w:rPr>
-            <w:rFonts w:asciiTheme="minorHAnsi" w:hAnsiTheme="minorHAnsi"/>
-            <w:noProof/>
-            <w:webHidden/>
-          </w:rPr>
-          <w:fldChar w:fldCharType="separate"/>
-        </w:r>
-        <w:r>
-          <w:rPr>
-            <w:rFonts w:asciiTheme="minorHAnsi" w:hAnsiTheme="minorHAnsi"/>
-            <w:noProof/>
-            <w:webHidden/>
-          </w:rPr>
-          <w:t>8</w:t>
-        </w:r>
-        <w:r>
-          <w:rPr>
-            <w:rFonts w:asciiTheme="minorHAnsi" w:hAnsiTheme="minorHAnsi"/>
+          <w:t>5</w:t>
+        </w:r>
+        <w:r>
+          <w:rPr>
             <w:noProof/>
             <w:webHidden/>
           </w:rPr>
@@ -1629,11 +989,10 @@
           <w:lang w:eastAsia="nl-NL"/>
         </w:rPr>
       </w:pPr>
-      <w:hyperlink w:anchor="_Toc390628064" w:history="1">
+      <w:hyperlink w:anchor="_Toc390959252" w:history="1">
         <w:r>
           <w:rPr>
             <w:rStyle w:val="Hyperlink"/>
-            <w:rFonts w:asciiTheme="minorHAnsi" w:hAnsiTheme="minorHAnsi"/>
             <w:noProof/>
           </w:rPr>
           <w:t>4.</w:t>
@@ -1653,14 +1012,12 @@
         <w:r>
           <w:rPr>
             <w:rStyle w:val="Hyperlink"/>
-            <w:rFonts w:asciiTheme="minorHAnsi" w:hAnsiTheme="minorHAnsi"/>
-            <w:noProof/>
-          </w:rPr>
-          <w:t>Overzicht</w:t>
-        </w:r>
-        <w:r>
-          <w:rPr>
-            <w:rFonts w:asciiTheme="minorHAnsi" w:hAnsiTheme="minorHAnsi"/>
+            <w:noProof/>
+          </w:rPr>
+          <w:t>Schermontwerpen</w:t>
+        </w:r>
+        <w:r>
+          <w:rPr>
             <w:noProof/>
             <w:webHidden/>
           </w:rPr>
@@ -1668,7 +1025,6 @@
         </w:r>
         <w:r>
           <w:rPr>
-            <w:rFonts w:asciiTheme="minorHAnsi" w:hAnsiTheme="minorHAnsi"/>
             <w:noProof/>
             <w:webHidden/>
           </w:rPr>
@@ -1676,22 +1032,19 @@
         </w:r>
         <w:r>
           <w:rPr>
-            <w:rFonts w:asciiTheme="minorHAnsi" w:hAnsiTheme="minorHAnsi"/>
             <w:noProof/>
             <w:webHidden/>
           </w:rPr>
-          <w:instrText xml:space="preserve"> PAGEREF _Toc390628064 \h </w:instrText>
-        </w:r>
-        <w:r>
-          <w:rPr>
-            <w:rFonts w:asciiTheme="minorHAnsi" w:hAnsiTheme="minorHAnsi"/>
+          <w:instrText xml:space="preserve"> PAGEREF _Toc390959252 \h </w:instrText>
+        </w:r>
+        <w:r>
+          <w:rPr>
             <w:noProof/>
             <w:webHidden/>
           </w:rPr>
         </w:r>
         <w:r>
           <w:rPr>
-            <w:rFonts w:asciiTheme="minorHAnsi" w:hAnsiTheme="minorHAnsi"/>
             <w:noProof/>
             <w:webHidden/>
           </w:rPr>
@@ -1699,15 +1052,107 @@
         </w:r>
         <w:r>
           <w:rPr>
-            <w:rFonts w:asciiTheme="minorHAnsi" w:hAnsiTheme="minorHAnsi"/>
             <w:noProof/>
             <w:webHidden/>
           </w:rPr>
-          <w:t>9</w:t>
-        </w:r>
-        <w:r>
-          <w:rPr>
-            <w:rFonts w:asciiTheme="minorHAnsi" w:hAnsiTheme="minorHAnsi"/>
+          <w:t>6</w:t>
+        </w:r>
+        <w:r>
+          <w:rPr>
+            <w:noProof/>
+            <w:webHidden/>
+          </w:rPr>
+          <w:fldChar w:fldCharType="end"/>
+        </w:r>
+      </w:hyperlink>
+    </w:p>
+    <w:p>
+      <w:pPr>
+        <w:pStyle w:val="Inhopg1"/>
+        <w:tabs>
+          <w:tab w:val="left" w:pos="480"/>
+          <w:tab w:val="right" w:leader="dot" w:pos="8302"/>
+        </w:tabs>
+        <w:rPr>
+          <w:rFonts w:asciiTheme="minorHAnsi" w:eastAsiaTheme="minorEastAsia" w:hAnsiTheme="minorHAnsi" w:cstheme="minorBidi"/>
+          <w:b w:val="0"/>
+          <w:caps w:val="0"/>
+          <w:noProof/>
+          <w:sz w:val="22"/>
+          <w:szCs w:val="22"/>
+          <w:lang w:eastAsia="nl-NL"/>
+        </w:rPr>
+      </w:pPr>
+      <w:hyperlink w:anchor="_Toc390959253" w:history="1">
+        <w:r>
+          <w:rPr>
+            <w:rStyle w:val="Hyperlink"/>
+            <w:noProof/>
+          </w:rPr>
+          <w:t>5.</w:t>
+        </w:r>
+        <w:r>
+          <w:rPr>
+            <w:rFonts w:asciiTheme="minorHAnsi" w:eastAsiaTheme="minorEastAsia" w:hAnsiTheme="minorHAnsi" w:cstheme="minorBidi"/>
+            <w:b w:val="0"/>
+            <w:caps w:val="0"/>
+            <w:noProof/>
+            <w:sz w:val="22"/>
+            <w:szCs w:val="22"/>
+            <w:lang w:eastAsia="nl-NL"/>
+          </w:rPr>
+          <w:tab/>
+        </w:r>
+        <w:r>
+          <w:rPr>
+            <w:rStyle w:val="Hyperlink"/>
+            <w:noProof/>
+          </w:rPr>
+          <w:t>Klassediagram</w:t>
+        </w:r>
+        <w:r>
+          <w:rPr>
+            <w:noProof/>
+            <w:webHidden/>
+          </w:rPr>
+          <w:tab/>
+        </w:r>
+        <w:r>
+          <w:rPr>
+            <w:noProof/>
+            <w:webHidden/>
+          </w:rPr>
+          <w:fldChar w:fldCharType="begin"/>
+        </w:r>
+        <w:r>
+          <w:rPr>
+            <w:noProof/>
+            <w:webHidden/>
+          </w:rPr>
+          <w:instrText xml:space="preserve"> PAGEREF _Toc390959253 \h </w:instrText>
+        </w:r>
+        <w:r>
+          <w:rPr>
+            <w:noProof/>
+            <w:webHidden/>
+          </w:rPr>
+        </w:r>
+        <w:r>
+          <w:rPr>
+            <w:noProof/>
+            <w:webHidden/>
+          </w:rPr>
+          <w:fldChar w:fldCharType="separate"/>
+        </w:r>
+        <w:r>
+          <w:rPr>
+            <w:noProof/>
+            <w:webHidden/>
+          </w:rPr>
+          <w:t>8</w:t>
+        </w:r>
+        <w:r>
+          <w:rPr>
             <w:noProof/>
             <w:webHidden/>
           </w:rPr>
@@ -1745,8 +1190,9 @@
         </w:rPr>
         <w:br w:type="page"/>
       </w:r>
-      <w:bookmarkStart w:id="1" w:name="_Toc382238843"/>
-      <w:bookmarkStart w:id="2" w:name="_Toc387925967"/>
+      <w:bookmarkStart w:id="2" w:name="_Toc382238843"/>
+      <w:bookmarkStart w:id="3" w:name="_Toc387925967"/>
+      <w:bookmarkStart w:id="4" w:name="_Toc390959248"/>
       <w:r>
         <w:rPr>
           <w:rFonts w:asciiTheme="minorHAnsi" w:hAnsiTheme="minorHAnsi"/>
@@ -1754,8 +1200,9 @@
         <w:lastRenderedPageBreak/>
         <w:t>Interfaces</w:t>
       </w:r>
-      <w:bookmarkEnd w:id="1"/>
       <w:bookmarkEnd w:id="2"/>
+      <w:bookmarkEnd w:id="3"/>
+      <w:bookmarkEnd w:id="4"/>
     </w:p>
     <w:p>
       <w:pPr>
@@ -1777,12 +1224,14 @@
           <w:rFonts w:asciiTheme="minorHAnsi" w:hAnsiTheme="minorHAnsi"/>
         </w:rPr>
       </w:pPr>
+      <w:bookmarkStart w:id="5" w:name="_Toc390959249"/>
       <w:r>
         <w:rPr>
           <w:rFonts w:asciiTheme="minorHAnsi" w:hAnsiTheme="minorHAnsi"/>
         </w:rPr>
         <w:t>Windows applicatie</w:t>
       </w:r>
+      <w:bookmarkEnd w:id="5"/>
     </w:p>
     <w:p>
       <w:pPr>
@@ -1868,10 +1317,12 @@
       <w:pPr>
         <w:pStyle w:val="Kop1"/>
       </w:pPr>
+      <w:bookmarkStart w:id="6" w:name="_Toc390959250"/>
       <w:r>
         <w:lastRenderedPageBreak/>
         <w:t>ERD</w:t>
       </w:r>
+      <w:bookmarkEnd w:id="6"/>
     </w:p>
     <w:p/>
     <w:p>
@@ -1928,12 +1379,14 @@
           <w:rFonts w:asciiTheme="minorHAnsi" w:hAnsiTheme="minorHAnsi"/>
         </w:rPr>
       </w:pPr>
+      <w:bookmarkStart w:id="7" w:name="_Toc390959251"/>
       <w:r>
         <w:rPr>
           <w:rFonts w:asciiTheme="minorHAnsi" w:hAnsiTheme="minorHAnsi"/>
         </w:rPr>
         <w:t>Database ontwerp</w:t>
       </w:r>
+      <w:bookmarkEnd w:id="7"/>
     </w:p>
     <w:p>
       <w:pPr>
@@ -2019,6 +1472,7 @@
           <w:rFonts w:asciiTheme="minorHAnsi" w:hAnsiTheme="minorHAnsi"/>
         </w:rPr>
       </w:pPr>
+      <w:bookmarkStart w:id="8" w:name="_Toc390959252"/>
       <w:r>
         <w:rPr>
           <w:rFonts w:asciiTheme="minorHAnsi" w:hAnsiTheme="minorHAnsi"/>
@@ -2026,6 +1480,7 @@
         <w:lastRenderedPageBreak/>
         <w:t>Schermontwerpen</w:t>
       </w:r>
+      <w:bookmarkEnd w:id="8"/>
     </w:p>
     <w:p>
       <w:pPr>
@@ -2216,6 +1671,7 @@
           <w:rFonts w:asciiTheme="minorHAnsi" w:hAnsiTheme="minorHAnsi"/>
         </w:rPr>
       </w:pPr>
+      <w:bookmarkStart w:id="9" w:name="_Toc390959253"/>
       <w:r>
         <w:rPr>
           <w:rFonts w:asciiTheme="minorHAnsi" w:hAnsiTheme="minorHAnsi"/>
@@ -2223,31 +1679,31 @@
         <w:lastRenderedPageBreak/>
         <w:t>Klassediagram</w:t>
       </w:r>
-    </w:p>
-    <w:p>
-      <w:pPr>
-        <w:rPr>
-          <w:rFonts w:asciiTheme="minorHAnsi" w:hAnsiTheme="minorHAnsi"/>
-        </w:rPr>
-      </w:pPr>
-    </w:p>
-    <w:p>
-      <w:pPr>
-        <w:rPr>
-          <w:rFonts w:asciiTheme="minorHAnsi" w:hAnsiTheme="minorHAnsi"/>
-        </w:rPr>
-      </w:pPr>
-      <w:bookmarkStart w:id="3" w:name="_GoBack"/>
+      <w:bookmarkEnd w:id="9"/>
+    </w:p>
+    <w:p>
+      <w:pPr>
+        <w:rPr>
+          <w:rFonts w:asciiTheme="minorHAnsi" w:hAnsiTheme="minorHAnsi"/>
+        </w:rPr>
+      </w:pPr>
+    </w:p>
+    <w:p>
+      <w:pPr>
+        <w:rPr>
+          <w:rFonts w:asciiTheme="minorHAnsi" w:hAnsiTheme="minorHAnsi"/>
+        </w:rPr>
+      </w:pPr>
       <w:r>
         <w:rPr>
           <w:noProof/>
           <w:lang w:eastAsia="nl-NL"/>
         </w:rPr>
         <w:drawing>
-          <wp:inline distT="0" distB="0" distL="0" distR="0" wp14:anchorId="210890F3" wp14:editId="02EC01F2">
-            <wp:extent cx="5278120" cy="4465955"/>
+          <wp:inline distT="0" distB="0" distL="0" distR="0" wp14:anchorId="16625D7D" wp14:editId="2D76AF03">
+            <wp:extent cx="6459322" cy="5114925"/>
             <wp:effectExtent l="0" t="0" r="0" b="0"/>
-            <wp:docPr id="5" name="Afbeelding 5"/>
+            <wp:docPr id="7" name="Afbeelding 7"/>
             <wp:cNvGraphicFramePr>
               <a:graphicFrameLocks xmlns:a="http://schemas.openxmlformats.org/drawingml/2006/main" noChangeAspect="1"/>
             </wp:cNvGraphicFramePr>
@@ -2267,7 +1723,7 @@
                   <pic:spPr>
                     <a:xfrm>
                       <a:off x="0" y="0"/>
-                      <a:ext cx="5278120" cy="4465955"/>
+                      <a:ext cx="6464734" cy="5119211"/>
                     </a:xfrm>
                     <a:prstGeom prst="rect">
                       <a:avLst/>
@@ -2279,7 +1735,6 @@
           </wp:inline>
         </w:drawing>
       </w:r>
-      <w:bookmarkEnd w:id="3"/>
     </w:p>
     <w:sectPr>
       <w:footerReference w:type="even" r:id="rId14"/>
@@ -2381,7 +1836,7 @@
         <w:rStyle w:val="Paginanummer"/>
         <w:noProof/>
       </w:rPr>
-      <w:t>8</w:t>
+      <w:t>3</w:t>
     </w:r>
     <w:r>
       <w:rPr>
@@ -5386,7 +4841,7 @@
 </file>
 
 <file path=customXml/itemProps1.xml><?xml version="1.0" encoding="utf-8"?>
-<ds:datastoreItem xmlns:ds="http://schemas.openxmlformats.org/officeDocument/2006/customXml" ds:itemID="{3B912118-78EE-4B30-9DB0-91231771F791}">
+<ds:datastoreItem xmlns:ds="http://schemas.openxmlformats.org/officeDocument/2006/customXml" ds:itemID="{2AE8A78D-3C10-462A-9206-AE6EDC718CFF}">
   <ds:schemaRefs>
     <ds:schemaRef ds:uri="http://schemas.openxmlformats.org/officeDocument/2006/bibliography"/>
   </ds:schemaRefs>

</xml_diff>